<commit_message>
ER Repaso y Proyectos of VSCode
</commit_message>
<xml_diff>
--- a/0_manual_python/Manual_Python.docx
+++ b/0_manual_python/Manual_Python.docx
@@ -362,7 +362,7 @@
           <w:lang w:val="es-ES"/>
         </w:rPr>
         <w:drawing>
-          <wp:inline distT="0" distB="0" distL="0" distR="0" wp14:anchorId="78E61F8B" wp14:editId="5E67841F">
+          <wp:inline distT="0" distB="0" distL="0" distR="0" wp14:anchorId="78E61F8B" wp14:editId="3014DC44">
             <wp:extent cx="3279166" cy="2179803"/>
             <wp:effectExtent l="0" t="0" r="0" b="5080"/>
             <wp:docPr id="234665286" name="Imagen 1"/>
@@ -2214,6 +2214,20 @@
     </w:p>
     <w:p>
       <w:pPr>
+        <w:shd w:val="clear" w:color="auto" w:fill="FFFFFF"/>
+        <w:jc w:val="both"/>
+        <w:outlineLvl w:val="0"/>
+        <w:rPr>
+          <w:color w:val="000000" w:themeColor="text1"/>
+          <w:sz w:val="36"/>
+          <w:szCs w:val="36"/>
+          <w:highlight w:val="yellow"/>
+          <w:lang w:val="es-ES"/>
+        </w:rPr>
+      </w:pPr>
+    </w:p>
+    <w:p>
+      <w:pPr>
         <w:pStyle w:val="Prrafodelista"/>
         <w:numPr>
           <w:ilvl w:val="0"/>
@@ -2225,6 +2239,7 @@
         <w:rPr>
           <w:sz w:val="36"/>
           <w:szCs w:val="36"/>
+          <w:highlight w:val="yellow"/>
           <w:lang w:val="es-ES"/>
         </w:rPr>
       </w:pPr>
@@ -2232,6 +2247,7 @@
         <w:rPr>
           <w:sz w:val="36"/>
           <w:szCs w:val="36"/>
+          <w:highlight w:val="yellow"/>
           <w:lang w:val="es-ES"/>
         </w:rPr>
         <w:t>Funciones</w:t>
@@ -2250,6 +2266,7 @@
         <w:rPr>
           <w:sz w:val="36"/>
           <w:szCs w:val="36"/>
+          <w:highlight w:val="yellow"/>
           <w:lang w:val="es-ES"/>
         </w:rPr>
       </w:pPr>
@@ -2257,6 +2274,7 @@
         <w:rPr>
           <w:sz w:val="36"/>
           <w:szCs w:val="36"/>
+          <w:highlight w:val="yellow"/>
           <w:lang w:val="es-ES"/>
         </w:rPr>
         <w:t>Listas</w:t>
@@ -2275,6 +2293,7 @@
         <w:rPr>
           <w:sz w:val="36"/>
           <w:szCs w:val="36"/>
+          <w:highlight w:val="yellow"/>
           <w:lang w:val="es-ES"/>
         </w:rPr>
       </w:pPr>
@@ -2282,9 +2301,10 @@
         <w:rPr>
           <w:sz w:val="36"/>
           <w:szCs w:val="36"/>
-          <w:lang w:val="es-ES"/>
-        </w:rPr>
-        <w:t>Diccionarios y Sets</w:t>
+          <w:highlight w:val="yellow"/>
+          <w:lang w:val="es-ES"/>
+        </w:rPr>
+        <w:t xml:space="preserve">Diccionarios </w:t>
       </w:r>
     </w:p>
     <w:p>
@@ -2300,6 +2320,7 @@
         <w:rPr>
           <w:sz w:val="36"/>
           <w:szCs w:val="36"/>
+          <w:highlight w:val="yellow"/>
           <w:lang w:val="es-ES"/>
         </w:rPr>
       </w:pPr>
@@ -2307,40 +2328,68 @@
         <w:rPr>
           <w:sz w:val="36"/>
           <w:szCs w:val="36"/>
-          <w:lang w:val="es-ES"/>
-        </w:rPr>
-        <w:t>Manejo de Errores</w:t>
+          <w:highlight w:val="yellow"/>
+          <w:lang w:val="es-ES"/>
+        </w:rPr>
+        <w:t>Sets</w:t>
       </w:r>
     </w:p>
     <w:p>
       <w:pPr>
         <w:pStyle w:val="Prrafodelista"/>
+        <w:numPr>
+          <w:ilvl w:val="0"/>
+          <w:numId w:val="16"/>
+        </w:numPr>
         <w:shd w:val="clear" w:color="auto" w:fill="FFFFFF"/>
         <w:jc w:val="both"/>
         <w:outlineLvl w:val="0"/>
         <w:rPr>
           <w:sz w:val="36"/>
           <w:szCs w:val="36"/>
-          <w:lang w:val="es-ES"/>
-        </w:rPr>
-      </w:pPr>
+          <w:highlight w:val="yellow"/>
+          <w:lang w:val="es-ES"/>
+        </w:rPr>
+      </w:pPr>
+      <w:r>
+        <w:rPr>
+          <w:sz w:val="36"/>
+          <w:szCs w:val="36"/>
+          <w:highlight w:val="yellow"/>
+          <w:lang w:val="es-ES"/>
+        </w:rPr>
+        <w:t>Tuplas</w:t>
+      </w:r>
     </w:p>
     <w:p>
       <w:pPr>
         <w:pStyle w:val="Prrafodelista"/>
+        <w:numPr>
+          <w:ilvl w:val="0"/>
+          <w:numId w:val="16"/>
+        </w:numPr>
         <w:shd w:val="clear" w:color="auto" w:fill="FFFFFF"/>
         <w:jc w:val="both"/>
         <w:outlineLvl w:val="0"/>
         <w:rPr>
           <w:sz w:val="36"/>
           <w:szCs w:val="36"/>
-          <w:lang w:val="es-ES"/>
-        </w:rPr>
-      </w:pPr>
-    </w:p>
-    <w:p>
-      <w:pPr>
-        <w:pStyle w:val="Prrafodelista"/>
+          <w:highlight w:val="yellow"/>
+          <w:lang w:val="es-ES"/>
+        </w:rPr>
+      </w:pPr>
+      <w:r>
+        <w:rPr>
+          <w:sz w:val="36"/>
+          <w:szCs w:val="36"/>
+          <w:highlight w:val="yellow"/>
+          <w:lang w:val="es-ES"/>
+        </w:rPr>
+        <w:t>Manejo errores</w:t>
+      </w:r>
+    </w:p>
+    <w:p>
+      <w:pPr>
         <w:shd w:val="clear" w:color="auto" w:fill="FFFFFF"/>
         <w:jc w:val="both"/>
         <w:outlineLvl w:val="0"/>
@@ -2353,7 +2402,6 @@
     </w:p>
     <w:p>
       <w:pPr>
-        <w:pStyle w:val="Prrafodelista"/>
         <w:shd w:val="clear" w:color="auto" w:fill="FFFFFF"/>
         <w:jc w:val="both"/>
         <w:outlineLvl w:val="0"/>
@@ -2366,20 +2414,6 @@
     </w:p>
     <w:p>
       <w:pPr>
-        <w:pStyle w:val="Prrafodelista"/>
-        <w:shd w:val="clear" w:color="auto" w:fill="FFFFFF"/>
-        <w:jc w:val="both"/>
-        <w:outlineLvl w:val="0"/>
-        <w:rPr>
-          <w:sz w:val="36"/>
-          <w:szCs w:val="36"/>
-          <w:lang w:val="es-ES"/>
-        </w:rPr>
-      </w:pPr>
-    </w:p>
-    <w:p>
-      <w:pPr>
-        <w:pStyle w:val="Prrafodelista"/>
         <w:shd w:val="clear" w:color="auto" w:fill="FFFFFF"/>
         <w:jc w:val="both"/>
         <w:outlineLvl w:val="0"/>
@@ -3480,7 +3514,6 @@
                 <w:lang w:val="en-US"/>
               </w:rPr>
             </w:pPr>
-            <w:proofErr w:type="spellStart"/>
             <w:r>
               <w:rPr>
                 <w:rStyle w:val="user-select-contain"/>
@@ -3490,19 +3523,7 @@
                 <w:szCs w:val="21"/>
                 <w:lang w:val="en-US"/>
               </w:rPr>
-              <w:t>git</w:t>
-            </w:r>
-            <w:proofErr w:type="spellEnd"/>
-            <w:r>
-              <w:rPr>
-                <w:rStyle w:val="user-select-contain"/>
-                <w:rFonts w:ascii="Courier New" w:hAnsi="Courier New" w:cs="Courier New"/>
-                <w:color w:val="1F2328"/>
-                <w:sz w:val="21"/>
-                <w:szCs w:val="21"/>
-                <w:lang w:val="en-US"/>
-              </w:rPr>
-              <w:t xml:space="preserve"> </w:t>
+              <w:t xml:space="preserve">git </w:t>
             </w:r>
             <w:proofErr w:type="spellStart"/>
             <w:r>
@@ -3562,7 +3583,6 @@
                 <w:lang w:val="en-US"/>
               </w:rPr>
             </w:pPr>
-            <w:proofErr w:type="spellStart"/>
             <w:r>
               <w:rPr>
                 <w:rStyle w:val="user-select-contain"/>
@@ -3572,19 +3592,7 @@
                 <w:szCs w:val="21"/>
                 <w:lang w:val="en-US"/>
               </w:rPr>
-              <w:t>git</w:t>
-            </w:r>
-            <w:proofErr w:type="spellEnd"/>
-            <w:r>
-              <w:rPr>
-                <w:rStyle w:val="user-select-contain"/>
-                <w:rFonts w:ascii="Courier New" w:hAnsi="Courier New" w:cs="Courier New"/>
-                <w:color w:val="1F2328"/>
-                <w:sz w:val="21"/>
-                <w:szCs w:val="21"/>
-                <w:lang w:val="en-US"/>
-              </w:rPr>
-              <w:t xml:space="preserve"> status</w:t>
+              <w:t>git status</w:t>
             </w:r>
           </w:p>
         </w:tc>
@@ -3631,7 +3639,6 @@
                 <w:lang w:val="en-US"/>
               </w:rPr>
             </w:pPr>
-            <w:proofErr w:type="spellStart"/>
             <w:r>
               <w:rPr>
                 <w:rStyle w:val="user-select-contain"/>
@@ -3641,21 +3648,8 @@
                 <w:szCs w:val="21"/>
                 <w:lang w:val="en-US"/>
               </w:rPr>
-              <w:t>git</w:t>
+              <w:t xml:space="preserve">git </w:t>
             </w:r>
-            <w:proofErr w:type="spellEnd"/>
-            <w:r>
-              <w:rPr>
-                <w:rStyle w:val="user-select-contain"/>
-                <w:rFonts w:ascii="Courier New" w:hAnsi="Courier New" w:cs="Courier New"/>
-                <w:color w:val="1F2328"/>
-                <w:sz w:val="21"/>
-                <w:szCs w:val="21"/>
-                <w:lang w:val="en-US"/>
-              </w:rPr>
-              <w:t xml:space="preserve"> </w:t>
-            </w:r>
-            <w:proofErr w:type="spellStart"/>
             <w:proofErr w:type="gramStart"/>
             <w:r>
               <w:rPr>
@@ -3666,19 +3660,7 @@
                 <w:szCs w:val="21"/>
                 <w:lang w:val="en-US"/>
               </w:rPr>
-              <w:t>add</w:t>
-            </w:r>
-            <w:proofErr w:type="spellEnd"/>
-            <w:r>
-              <w:rPr>
-                <w:rStyle w:val="user-select-contain"/>
-                <w:rFonts w:ascii="Courier New" w:hAnsi="Courier New" w:cs="Courier New"/>
-                <w:color w:val="1F2328"/>
-                <w:sz w:val="21"/>
-                <w:szCs w:val="21"/>
-                <w:lang w:val="en-US"/>
-              </w:rPr>
-              <w:t xml:space="preserve"> .</w:t>
+              <w:t>add .</w:t>
             </w:r>
             <w:proofErr w:type="gramEnd"/>
           </w:p>
@@ -3705,7 +3687,7 @@
                 <w:szCs w:val="28"/>
                 <w:lang w:val="es-ES"/>
               </w:rPr>
-              <w:t>Agregar todos los archivos al g</w:t>
+              <w:t xml:space="preserve">Agregar todos los archivos al </w:t>
             </w:r>
             <w:proofErr w:type="spellStart"/>
             <w:r>
@@ -3716,7 +3698,7 @@
                 <w:szCs w:val="28"/>
                 <w:lang w:val="es-ES"/>
               </w:rPr>
-              <w:t>it</w:t>
+              <w:t>git</w:t>
             </w:r>
             <w:proofErr w:type="spellEnd"/>
             <w:r>
@@ -3759,7 +3741,6 @@
                 <w:lang w:val="es-ES"/>
               </w:rPr>
             </w:pPr>
-            <w:proofErr w:type="spellStart"/>
             <w:r>
               <w:rPr>
                 <w:rStyle w:val="user-select-contain"/>
@@ -3769,19 +3750,7 @@
                 <w:szCs w:val="21"/>
                 <w:lang w:val="en-US"/>
               </w:rPr>
-              <w:t>git</w:t>
-            </w:r>
-            <w:proofErr w:type="spellEnd"/>
-            <w:r>
-              <w:rPr>
-                <w:rStyle w:val="user-select-contain"/>
-                <w:rFonts w:ascii="Courier New" w:hAnsi="Courier New" w:cs="Courier New"/>
-                <w:color w:val="1F2328"/>
-                <w:sz w:val="21"/>
-                <w:szCs w:val="21"/>
-                <w:lang w:val="en-US"/>
-              </w:rPr>
-              <w:t xml:space="preserve"> status</w:t>
+              <w:t>git status</w:t>
             </w:r>
           </w:p>
         </w:tc>
@@ -4136,6 +4105,14 @@
                 <w:sz w:val="21"/>
                 <w:szCs w:val="21"/>
               </w:rPr>
+            </w:r>
+            <w:r>
+              <w:rPr>
+                <w:rStyle w:val="user-select-contain"/>
+                <w:color w:val="1F2328"/>
+                <w:sz w:val="21"/>
+                <w:szCs w:val="21"/>
+              </w:rPr>
               <w:fldChar w:fldCharType="separate"/>
             </w:r>
             <w:r>
@@ -4234,7 +4211,6 @@
                 <w:color w:val="1F2328"/>
                 <w:sz w:val="21"/>
                 <w:szCs w:val="21"/>
-                <w:lang w:val="en-US"/>
               </w:rPr>
             </w:pPr>
             <w:r>
@@ -4243,21 +4219,35 @@
                 <w:color w:val="1F2328"/>
                 <w:sz w:val="21"/>
                 <w:szCs w:val="21"/>
-                <w:lang w:val="en-US"/>
               </w:rPr>
               <w:t xml:space="preserve">git remote add origin </w:t>
             </w:r>
-            <w:hyperlink r:id="rId13" w:history="1">
-              <w:r>
-                <w:rPr>
-                  <w:rStyle w:val="Hipervnculo"/>
-                  <w:sz w:val="21"/>
-                  <w:szCs w:val="21"/>
-                  <w:lang w:val="en-US"/>
-                </w:rPr>
-                <w:t>https://github.com/dagfiscal/POO_2024.git</w:t>
-              </w:r>
-            </w:hyperlink>
+            <w:r>
+              <w:fldChar w:fldCharType="begin"/>
+            </w:r>
+            <w:r>
+              <w:instrText>HYPERLINK "https://github.com/dagfiscal/POO_2024.git"</w:instrText>
+            </w:r>
+            <w:r>
+              <w:fldChar w:fldCharType="separate"/>
+            </w:r>
+            <w:r>
+              <w:rPr>
+                <w:rStyle w:val="Hipervnculo"/>
+                <w:sz w:val="21"/>
+                <w:szCs w:val="21"/>
+              </w:rPr>
+              <w:t>https://github.com/dagfiscal/POO_2024.git</w:t>
+            </w:r>
+            <w:r>
+              <w:rPr>
+                <w:rStyle w:val="Hipervnculo"/>
+                <w:sz w:val="21"/>
+                <w:szCs w:val="21"/>
+                <w:lang w:val="en-US"/>
+              </w:rPr>
+              <w:fldChar w:fldCharType="end"/>
+            </w:r>
           </w:p>
           <w:p>
             <w:pPr>
@@ -4442,7 +4432,7 @@
                     <pic:cNvPicPr/>
                   </pic:nvPicPr>
                   <pic:blipFill>
-                    <a:blip r:embed="rId14">
+                    <a:blip r:embed="rId13">
                       <a:extLst>
                         <a:ext uri="{28A0092B-C50C-407E-A947-70E740481C1C}">
                           <a14:useLocalDpi xmlns:a14="http://schemas.microsoft.com/office/drawing/2010/main" val="0"/>
@@ -4584,7 +4574,7 @@
                     <pic:cNvPicPr/>
                   </pic:nvPicPr>
                   <pic:blipFill>
-                    <a:blip r:embed="rId15">
+                    <a:blip r:embed="rId14">
                       <a:extLst>
                         <a:ext uri="{28A0092B-C50C-407E-A947-70E740481C1C}">
                           <a14:useLocalDpi xmlns:a14="http://schemas.microsoft.com/office/drawing/2010/main" val="0"/>
@@ -4653,17 +4643,7 @@
           <w:szCs w:val="28"/>
           <w:lang w:val="es-ES"/>
         </w:rPr>
-        <w:t>2</w:t>
-      </w:r>
-      <w:r>
-        <w:rPr>
-          <w:b/>
-          <w:bCs/>
-          <w:sz w:val="28"/>
-          <w:szCs w:val="28"/>
-          <w:lang w:val="es-ES"/>
-        </w:rPr>
-        <w:t xml:space="preserve">.- Almacenar </w:t>
+        <w:t xml:space="preserve">2.- Almacenar </w:t>
       </w:r>
       <w:r>
         <w:rPr>
@@ -4765,7 +4745,7 @@
                     <pic:cNvPicPr/>
                   </pic:nvPicPr>
                   <pic:blipFill>
-                    <a:blip r:embed="rId16">
+                    <a:blip r:embed="rId15">
                       <a:extLst>
                         <a:ext uri="{28A0092B-C50C-407E-A947-70E740481C1C}">
                           <a14:useLocalDpi xmlns:a14="http://schemas.microsoft.com/office/drawing/2010/main" val="0"/>
@@ -4822,27 +4802,7 @@
           <w:szCs w:val="28"/>
           <w:lang w:val="es-ES"/>
         </w:rPr>
-        <w:t>3</w:t>
-      </w:r>
-      <w:r>
-        <w:rPr>
-          <w:b/>
-          <w:bCs/>
-          <w:sz w:val="28"/>
-          <w:szCs w:val="28"/>
-          <w:lang w:val="es-ES"/>
-        </w:rPr>
-        <w:t xml:space="preserve">.- </w:t>
-      </w:r>
-      <w:r>
-        <w:rPr>
-          <w:b/>
-          <w:bCs/>
-          <w:sz w:val="28"/>
-          <w:szCs w:val="28"/>
-          <w:lang w:val="es-ES"/>
-        </w:rPr>
-        <w:t xml:space="preserve">Generar un </w:t>
+        <w:t xml:space="preserve">3.- Generar un </w:t>
       </w:r>
       <w:proofErr w:type="spellStart"/>
       <w:r>
@@ -4915,7 +4875,7 @@
                     <pic:cNvPicPr/>
                   </pic:nvPicPr>
                   <pic:blipFill>
-                    <a:blip r:embed="rId17">
+                    <a:blip r:embed="rId16">
                       <a:extLst>
                         <a:ext uri="{28A0092B-C50C-407E-A947-70E740481C1C}">
                           <a14:useLocalDpi xmlns:a14="http://schemas.microsoft.com/office/drawing/2010/main" val="0"/>
@@ -5025,7 +4985,7 @@
                     <pic:cNvPicPr/>
                   </pic:nvPicPr>
                   <pic:blipFill>
-                    <a:blip r:embed="rId18">
+                    <a:blip r:embed="rId17">
                       <a:extLst>
                         <a:ext uri="{28A0092B-C50C-407E-A947-70E740481C1C}">
                           <a14:useLocalDpi xmlns:a14="http://schemas.microsoft.com/office/drawing/2010/main" val="0"/>
@@ -5088,7 +5048,7 @@
                     <pic:cNvPicPr/>
                   </pic:nvPicPr>
                   <pic:blipFill>
-                    <a:blip r:embed="rId19">
+                    <a:blip r:embed="rId18">
                       <a:extLst>
                         <a:ext uri="{28A0092B-C50C-407E-A947-70E740481C1C}">
                           <a14:useLocalDpi xmlns:a14="http://schemas.microsoft.com/office/drawing/2010/main" val="0"/>
@@ -5216,25 +5176,6 @@
           <w:color w:val="1F2328"/>
           <w:sz w:val="21"/>
           <w:szCs w:val="21"/>
-        </w:rPr>
-      </w:pPr>
-      <w:r>
-        <w:rPr>
-          <w:rStyle w:val="user-select-contain"/>
-          <w:color w:val="1F2328"/>
-          <w:sz w:val="21"/>
-          <w:szCs w:val="21"/>
-        </w:rPr>
-        <w:t>echo "# POO_2024" &gt;&gt; README.md</w:t>
-      </w:r>
-    </w:p>
-    <w:p>
-      <w:pPr>
-        <w:pStyle w:val="HTMLconformatoprevio"/>
-        <w:rPr>
-          <w:color w:val="1F2328"/>
-          <w:sz w:val="21"/>
-          <w:szCs w:val="21"/>
           <w:lang w:val="en-US"/>
         </w:rPr>
       </w:pPr>
@@ -5246,9 +5187,19 @@
           <w:szCs w:val="21"/>
           <w:lang w:val="en-US"/>
         </w:rPr>
-        <w:t xml:space="preserve">git </w:t>
-      </w:r>
-      <w:proofErr w:type="spellStart"/>
+        <w:t>echo "# POO_2024" &gt;&gt; README.md</w:t>
+      </w:r>
+    </w:p>
+    <w:p>
+      <w:pPr>
+        <w:pStyle w:val="HTMLconformatoprevio"/>
+        <w:rPr>
+          <w:color w:val="1F2328"/>
+          <w:sz w:val="21"/>
+          <w:szCs w:val="21"/>
+          <w:lang w:val="en-US"/>
+        </w:rPr>
+      </w:pPr>
       <w:r>
         <w:rPr>
           <w:rStyle w:val="user-select-contain"/>
@@ -5257,20 +5208,9 @@
           <w:szCs w:val="21"/>
           <w:lang w:val="en-US"/>
         </w:rPr>
-        <w:t>init</w:t>
-      </w:r>
-      <w:proofErr w:type="spellEnd"/>
-    </w:p>
-    <w:p>
-      <w:pPr>
-        <w:pStyle w:val="HTMLconformatoprevio"/>
-        <w:rPr>
-          <w:color w:val="1F2328"/>
-          <w:sz w:val="21"/>
-          <w:szCs w:val="21"/>
-          <w:lang w:val="en-US"/>
-        </w:rPr>
-      </w:pPr>
+        <w:t xml:space="preserve">git </w:t>
+      </w:r>
+      <w:proofErr w:type="spellStart"/>
       <w:r>
         <w:rPr>
           <w:rStyle w:val="user-select-contain"/>
@@ -5279,8 +5219,9 @@
           <w:szCs w:val="21"/>
           <w:lang w:val="en-US"/>
         </w:rPr>
-        <w:t>git add README.md</w:t>
-      </w:r>
+        <w:t>init</w:t>
+      </w:r>
+      <w:proofErr w:type="spellEnd"/>
     </w:p>
     <w:p>
       <w:pPr>
@@ -5300,7 +5241,7 @@
           <w:szCs w:val="21"/>
           <w:lang w:val="en-US"/>
         </w:rPr>
-        <w:t>git commit -m "first commit"</w:t>
+        <w:t>git add README.md</w:t>
       </w:r>
     </w:p>
     <w:p>
@@ -5321,7 +5262,7 @@
           <w:szCs w:val="21"/>
           <w:lang w:val="en-US"/>
         </w:rPr>
-        <w:t>git branch -M main</w:t>
+        <w:t>git commit -m "first commit"</w:t>
       </w:r>
     </w:p>
     <w:p>
@@ -5342,37 +5283,61 @@
           <w:szCs w:val="21"/>
           <w:lang w:val="en-US"/>
         </w:rPr>
-        <w:t>git remote add origin https://github.com/dagfiscal/POO_2024.git</w:t>
+        <w:t>git branch -M main</w:t>
       </w:r>
     </w:p>
     <w:p>
       <w:pPr>
         <w:pStyle w:val="HTMLconformatoprevio"/>
+        <w:rPr>
+          <w:color w:val="1F2328"/>
+          <w:sz w:val="21"/>
+          <w:szCs w:val="21"/>
+          <w:lang w:val="en-US"/>
+        </w:rPr>
+      </w:pPr>
+      <w:r>
         <w:rPr>
           <w:rStyle w:val="user-select-contain"/>
           <w:color w:val="1F2328"/>
           <w:sz w:val="21"/>
           <w:szCs w:val="21"/>
-        </w:rPr>
-      </w:pPr>
-      <w:r>
+          <w:lang w:val="en-US"/>
+        </w:rPr>
+        <w:t>git remote add origin https://github.com/dagfiscal/POO_2024.git</w:t>
+      </w:r>
+    </w:p>
+    <w:p>
+      <w:pPr>
+        <w:pStyle w:val="HTMLconformatoprevio"/>
         <w:rPr>
           <w:rStyle w:val="user-select-contain"/>
           <w:color w:val="1F2328"/>
           <w:sz w:val="21"/>
           <w:szCs w:val="21"/>
-        </w:rPr>
-        <w:t>git push -u origin main</w:t>
-      </w:r>
-    </w:p>
-    <w:p>
-      <w:pPr>
-        <w:pStyle w:val="HTMLconformatoprevio"/>
+          <w:lang w:val="en-US"/>
+        </w:rPr>
+      </w:pPr>
+      <w:r>
         <w:rPr>
           <w:rStyle w:val="user-select-contain"/>
           <w:color w:val="1F2328"/>
           <w:sz w:val="21"/>
           <w:szCs w:val="21"/>
+          <w:lang w:val="en-US"/>
+        </w:rPr>
+        <w:t>git push -u origin main</w:t>
+      </w:r>
+    </w:p>
+    <w:p>
+      <w:pPr>
+        <w:pStyle w:val="HTMLconformatoprevio"/>
+        <w:rPr>
+          <w:rStyle w:val="user-select-contain"/>
+          <w:color w:val="1F2328"/>
+          <w:sz w:val="21"/>
+          <w:szCs w:val="21"/>
+          <w:lang w:val="en-US"/>
         </w:rPr>
       </w:pPr>
     </w:p>
@@ -6036,7 +6001,7 @@
           <w:lang w:val="es-ES"/>
         </w:rPr>
       </w:pPr>
-      <w:hyperlink r:id="rId20" w:history="1">
+      <w:hyperlink r:id="rId19" w:history="1">
         <w:r>
           <w:rPr>
             <w:rStyle w:val="Hipervnculo"/>
@@ -6061,7 +6026,7 @@
           <w:lang w:val="es-ES"/>
         </w:rPr>
       </w:pPr>
-      <w:hyperlink r:id="rId21" w:history="1">
+      <w:hyperlink r:id="rId20" w:history="1">
         <w:r>
           <w:rPr>
             <w:rStyle w:val="Hipervnculo"/>
@@ -6086,7 +6051,7 @@
           <w:lang w:val="es-ES"/>
         </w:rPr>
       </w:pPr>
-      <w:hyperlink r:id="rId22" w:history="1">
+      <w:hyperlink r:id="rId21" w:history="1">
         <w:r>
           <w:rPr>
             <w:rStyle w:val="Hipervnculo"/>
@@ -6169,7 +6134,7 @@
           <w:lang w:val="es-ES"/>
         </w:rPr>
       </w:pPr>
-      <w:hyperlink r:id="rId23" w:history="1">
+      <w:hyperlink r:id="rId22" w:history="1">
         <w:r>
           <w:rPr>
             <w:rStyle w:val="Hipervnculo"/>

</xml_diff>

<commit_message>
Parcial 2 POO of VSCode
</commit_message>
<xml_diff>
--- a/0_manual_python/Manual_Python.docx
+++ b/0_manual_python/Manual_Python.docx
@@ -362,7 +362,7 @@
           <w:lang w:val="es-ES"/>
         </w:rPr>
         <w:drawing>
-          <wp:inline distT="0" distB="0" distL="0" distR="0" wp14:anchorId="78E61F8B" wp14:editId="3014DC44">
+          <wp:inline distT="0" distB="0" distL="0" distR="0" wp14:anchorId="78E61F8B" wp14:editId="378BE97B">
             <wp:extent cx="3279166" cy="2179803"/>
             <wp:effectExtent l="0" t="0" r="0" b="5080"/>
             <wp:docPr id="234665286" name="Imagen 1"/>
@@ -2715,7 +2715,7 @@
           <w:szCs w:val="36"/>
           <w:lang w:val="es-ES"/>
         </w:rPr>
-        <w:t>Atributos</w:t>
+        <w:t>Encapsulamiento</w:t>
       </w:r>
     </w:p>
     <w:p>
@@ -5535,6 +5535,50 @@
     </w:p>
     <w:p>
       <w:pPr>
+        <w:rPr>
+          <w:b/>
+          <w:bCs/>
+          <w:sz w:val="28"/>
+          <w:szCs w:val="28"/>
+          <w:lang w:val="en-US"/>
+        </w:rPr>
+      </w:pPr>
+    </w:p>
+    <w:p>
+      <w:pPr>
+        <w:rPr>
+          <w:b/>
+          <w:bCs/>
+          <w:sz w:val="28"/>
+          <w:szCs w:val="28"/>
+          <w:lang w:val="en-US"/>
+        </w:rPr>
+      </w:pPr>
+    </w:p>
+    <w:p>
+      <w:pPr>
+        <w:rPr>
+          <w:b/>
+          <w:bCs/>
+          <w:sz w:val="28"/>
+          <w:szCs w:val="28"/>
+          <w:lang w:val="en-US"/>
+        </w:rPr>
+      </w:pPr>
+    </w:p>
+    <w:p>
+      <w:pPr>
+        <w:rPr>
+          <w:b/>
+          <w:bCs/>
+          <w:sz w:val="28"/>
+          <w:szCs w:val="28"/>
+          <w:lang w:val="en-US"/>
+        </w:rPr>
+      </w:pPr>
+    </w:p>
+    <w:p>
+      <w:pPr>
         <w:pStyle w:val="Prrafodelista"/>
         <w:numPr>
           <w:ilvl w:val="0"/>
@@ -5629,7 +5673,6 @@
           <w:szCs w:val="28"/>
           <w:lang w:val="es-ES"/>
         </w:rPr>
-        <w:lastRenderedPageBreak/>
         <w:t>Es interpretado no compilado, el script es interpretado por Python y devuelve un resultado.</w:t>
       </w:r>
     </w:p>
@@ -5932,6 +5975,1203 @@
     </w:p>
     <w:p>
       <w:pPr>
+        <w:rPr>
+          <w:b/>
+          <w:bCs/>
+          <w:sz w:val="28"/>
+          <w:szCs w:val="28"/>
+          <w:lang w:val="es-ES"/>
+        </w:rPr>
+      </w:pPr>
+    </w:p>
+    <w:p>
+      <w:pPr>
+        <w:rPr>
+          <w:b/>
+          <w:bCs/>
+          <w:sz w:val="28"/>
+          <w:szCs w:val="28"/>
+          <w:lang w:val="es-ES"/>
+        </w:rPr>
+      </w:pPr>
+    </w:p>
+    <w:p>
+      <w:pPr>
+        <w:rPr>
+          <w:b/>
+          <w:bCs/>
+          <w:sz w:val="28"/>
+          <w:szCs w:val="28"/>
+          <w:lang w:val="es-ES"/>
+        </w:rPr>
+      </w:pPr>
+    </w:p>
+    <w:p>
+      <w:pPr>
+        <w:rPr>
+          <w:b/>
+          <w:bCs/>
+          <w:sz w:val="28"/>
+          <w:szCs w:val="28"/>
+          <w:lang w:val="es-ES"/>
+        </w:rPr>
+      </w:pPr>
+    </w:p>
+    <w:p>
+      <w:pPr>
+        <w:rPr>
+          <w:b/>
+          <w:bCs/>
+          <w:sz w:val="28"/>
+          <w:szCs w:val="28"/>
+          <w:lang w:val="es-ES"/>
+        </w:rPr>
+      </w:pPr>
+    </w:p>
+    <w:p>
+      <w:pPr>
+        <w:rPr>
+          <w:b/>
+          <w:bCs/>
+          <w:sz w:val="28"/>
+          <w:szCs w:val="28"/>
+          <w:lang w:val="es-ES"/>
+        </w:rPr>
+      </w:pPr>
+    </w:p>
+    <w:p>
+      <w:pPr>
+        <w:rPr>
+          <w:b/>
+          <w:bCs/>
+          <w:sz w:val="28"/>
+          <w:szCs w:val="28"/>
+          <w:lang w:val="es-ES"/>
+        </w:rPr>
+      </w:pPr>
+    </w:p>
+    <w:p>
+      <w:pPr>
+        <w:rPr>
+          <w:b/>
+          <w:bCs/>
+          <w:sz w:val="28"/>
+          <w:szCs w:val="28"/>
+          <w:lang w:val="es-ES"/>
+        </w:rPr>
+      </w:pPr>
+    </w:p>
+    <w:p>
+      <w:pPr>
+        <w:rPr>
+          <w:b/>
+          <w:bCs/>
+          <w:sz w:val="28"/>
+          <w:szCs w:val="28"/>
+          <w:lang w:val="es-ES"/>
+        </w:rPr>
+      </w:pPr>
+    </w:p>
+    <w:p>
+      <w:pPr>
+        <w:rPr>
+          <w:b/>
+          <w:bCs/>
+          <w:sz w:val="28"/>
+          <w:szCs w:val="28"/>
+          <w:lang w:val="es-ES"/>
+        </w:rPr>
+      </w:pPr>
+    </w:p>
+    <w:p>
+      <w:pPr>
+        <w:rPr>
+          <w:b/>
+          <w:bCs/>
+          <w:sz w:val="28"/>
+          <w:szCs w:val="28"/>
+          <w:lang w:val="es-ES"/>
+        </w:rPr>
+      </w:pPr>
+    </w:p>
+    <w:p>
+      <w:pPr>
+        <w:rPr>
+          <w:b/>
+          <w:bCs/>
+          <w:sz w:val="28"/>
+          <w:szCs w:val="28"/>
+          <w:lang w:val="es-ES"/>
+        </w:rPr>
+      </w:pPr>
+    </w:p>
+    <w:p>
+      <w:pPr>
+        <w:jc w:val="center"/>
+        <w:rPr>
+          <w:b/>
+          <w:bCs/>
+          <w:sz w:val="28"/>
+          <w:szCs w:val="28"/>
+          <w:lang w:val="es-ES"/>
+        </w:rPr>
+      </w:pPr>
+      <w:r>
+        <w:rPr>
+          <w:b/>
+          <w:bCs/>
+          <w:sz w:val="28"/>
+          <w:szCs w:val="28"/>
+          <w:lang w:val="es-ES"/>
+        </w:rPr>
+        <w:lastRenderedPageBreak/>
+        <w:t>Diagramas UML Clases y objetos y Codificación en Python</w:t>
+      </w:r>
+    </w:p>
+    <w:p>
+      <w:pPr>
+        <w:rPr>
+          <w:b/>
+          <w:bCs/>
+          <w:sz w:val="28"/>
+          <w:szCs w:val="28"/>
+          <w:lang w:val="es-ES"/>
+        </w:rPr>
+      </w:pPr>
+    </w:p>
+    <w:p>
+      <w:pPr>
+        <w:rPr>
+          <w:b/>
+          <w:bCs/>
+          <w:sz w:val="28"/>
+          <w:szCs w:val="28"/>
+          <w:lang w:val="es-ES"/>
+        </w:rPr>
+      </w:pPr>
+      <w:r>
+        <w:rPr>
+          <w:b/>
+          <w:bCs/>
+          <w:sz w:val="28"/>
+          <w:szCs w:val="28"/>
+          <w:lang w:val="es-ES"/>
+        </w:rPr>
+        <w:t>1.- Problema:</w:t>
+      </w:r>
+    </w:p>
+    <w:p>
+      <w:pPr>
+        <w:rPr>
+          <w:b/>
+          <w:bCs/>
+          <w:sz w:val="28"/>
+          <w:szCs w:val="28"/>
+          <w:lang w:val="es-ES"/>
+        </w:rPr>
+      </w:pPr>
+    </w:p>
+    <w:p>
+      <w:pPr>
+        <w:rPr>
+          <w:b/>
+          <w:bCs/>
+          <w:sz w:val="28"/>
+          <w:szCs w:val="28"/>
+          <w:lang w:val="es-ES"/>
+        </w:rPr>
+      </w:pPr>
+      <w:r>
+        <w:rPr>
+          <w:b/>
+          <w:bCs/>
+          <w:sz w:val="28"/>
+          <w:szCs w:val="28"/>
+          <w:lang w:val="es-ES"/>
+        </w:rPr>
+        <w:t xml:space="preserve">Suponer que se quiere desarrollar una app de escritorio que </w:t>
+      </w:r>
+      <w:r>
+        <w:rPr>
+          <w:noProof/>
+        </w:rPr>
+        <mc:AlternateContent>
+          <mc:Choice Requires="wps">
+            <w:drawing>
+              <wp:anchor distT="0" distB="0" distL="114300" distR="114300" simplePos="0" relativeHeight="251659264" behindDoc="0" locked="0" layoutInCell="1" allowOverlap="1" wp14:anchorId="09DDE74C" wp14:editId="20FEFF2A">
+                <wp:simplePos x="0" y="0"/>
+                <wp:positionH relativeFrom="column">
+                  <wp:posOffset>0</wp:posOffset>
+                </wp:positionH>
+                <wp:positionV relativeFrom="paragraph">
+                  <wp:posOffset>0</wp:posOffset>
+                </wp:positionV>
+                <wp:extent cx="1828800" cy="1828800"/>
+                <wp:effectExtent l="0" t="0" r="0" b="0"/>
+                <wp:wrapSquare wrapText="bothSides"/>
+                <wp:docPr id="20332339" name="Cuadro de texto 1"/>
+                <wp:cNvGraphicFramePr/>
+                <a:graphic xmlns:a="http://schemas.openxmlformats.org/drawingml/2006/main">
+                  <a:graphicData uri="http://schemas.microsoft.com/office/word/2010/wordprocessingShape">
+                    <wps:wsp>
+                      <wps:cNvSpPr txBox="1"/>
+                      <wps:spPr>
+                        <a:xfrm>
+                          <a:off x="0" y="0"/>
+                          <a:ext cx="1828800" cy="1828800"/>
+                        </a:xfrm>
+                        <a:prstGeom prst="rect">
+                          <a:avLst/>
+                        </a:prstGeom>
+                        <a:noFill/>
+                        <a:ln w="6350">
+                          <a:solidFill>
+                            <a:prstClr val="black"/>
+                          </a:solidFill>
+                        </a:ln>
+                      </wps:spPr>
+                      <wps:txbx>
+                        <w:txbxContent>
+                          <w:p>
+                            <w:pPr>
+                              <w:rPr>
+                                <w:b/>
+                                <w:bCs/>
+                                <w:sz w:val="28"/>
+                                <w:szCs w:val="28"/>
+                                <w:lang w:val="es-ES"/>
+                              </w:rPr>
+                            </w:pPr>
+                            <w:r>
+                              <w:rPr>
+                                <w:b/>
+                                <w:bCs/>
+                                <w:sz w:val="28"/>
+                                <w:szCs w:val="28"/>
+                                <w:lang w:val="es-ES"/>
+                              </w:rPr>
+                              <w:t>gestione el parque vehicular de una empresa transportista</w:t>
+                            </w:r>
+                          </w:p>
+                        </w:txbxContent>
+                      </wps:txbx>
+                      <wps:bodyPr rot="0" spcFirstLastPara="0" vertOverflow="overflow" horzOverflow="overflow" vert="horz" wrap="none" lIns="91440" tIns="45720" rIns="91440" bIns="45720" numCol="1" spcCol="0" rtlCol="0" fromWordArt="0" anchor="t" anchorCtr="0" forceAA="0" compatLnSpc="1">
+                        <a:prstTxWarp prst="textNoShape">
+                          <a:avLst/>
+                        </a:prstTxWarp>
+                        <a:spAutoFit/>
+                      </wps:bodyPr>
+                    </wps:wsp>
+                  </a:graphicData>
+                </a:graphic>
+              </wp:anchor>
+            </w:drawing>
+          </mc:Choice>
+          <mc:Fallback>
+            <w:pict>
+              <v:shapetype w14:anchorId="09DDE74C" id="_x0000_t202" coordsize="21600,21600" o:spt="202" path="m,l,21600r21600,l21600,xe">
+                <v:stroke joinstyle="miter"/>
+                <v:path gradientshapeok="t" o:connecttype="rect"/>
+              </v:shapetype>
+              <v:shape id="Cuadro de texto 1" o:spid="_x0000_s1026" type="#_x0000_t202" style="position:absolute;margin-left:0;margin-top:0;width:2in;height:2in;z-index:251659264;visibility:visible;mso-wrap-style:none;mso-wrap-distance-left:9pt;mso-wrap-distance-top:0;mso-wrap-distance-right:9pt;mso-wrap-distance-bottom:0;mso-position-horizontal:absolute;mso-position-horizontal-relative:text;mso-position-vertical:absolute;mso-position-vertical-relative:text;v-text-anchor:top" o:gfxdata="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" filled="f" strokeweight=".5pt">
+                <v:fill o:detectmouseclick="t"/>
+                <v:textbox style="mso-fit-shape-to-text:t">
+                  <w:txbxContent>
+                    <w:p>
+                      <w:pPr>
+                        <w:rPr>
+                          <w:b/>
+                          <w:bCs/>
+                          <w:sz w:val="28"/>
+                          <w:szCs w:val="28"/>
+                          <w:lang w:val="es-ES"/>
+                        </w:rPr>
+                      </w:pPr>
+                      <w:r>
+                        <w:rPr>
+                          <w:b/>
+                          <w:bCs/>
+                          <w:sz w:val="28"/>
+                          <w:szCs w:val="28"/>
+                          <w:lang w:val="es-ES"/>
+                        </w:rPr>
+                        <w:t>gestione el parque vehicular de una empresa transportista</w:t>
+                      </w:r>
+                    </w:p>
+                  </w:txbxContent>
+                </v:textbox>
+                <w10:wrap type="square"/>
+              </v:shape>
+            </w:pict>
+          </mc:Fallback>
+        </mc:AlternateContent>
+      </w:r>
+      <w:r>
+        <w:rPr>
+          <w:b/>
+          <w:bCs/>
+          <w:sz w:val="28"/>
+          <w:szCs w:val="28"/>
+          <w:lang w:val="es-ES"/>
+        </w:rPr>
+        <w:t xml:space="preserve">. La empresa cuenta con coches como: camionetas y camiones. </w:t>
+      </w:r>
+    </w:p>
+    <w:p>
+      <w:pPr>
+        <w:rPr>
+          <w:b/>
+          <w:bCs/>
+          <w:sz w:val="28"/>
+          <w:szCs w:val="28"/>
+          <w:lang w:val="es-ES"/>
+        </w:rPr>
+      </w:pPr>
+    </w:p>
+    <w:p>
+      <w:pPr>
+        <w:pStyle w:val="Prrafodelista"/>
+        <w:numPr>
+          <w:ilvl w:val="0"/>
+          <w:numId w:val="20"/>
+        </w:numPr>
+        <w:rPr>
+          <w:b/>
+          <w:bCs/>
+          <w:sz w:val="28"/>
+          <w:szCs w:val="28"/>
+          <w:lang w:val="es-ES"/>
+        </w:rPr>
+      </w:pPr>
+      <w:r>
+        <w:rPr>
+          <w:b/>
+          <w:bCs/>
+          <w:sz w:val="28"/>
+          <w:szCs w:val="28"/>
+          <w:lang w:val="es-ES"/>
+        </w:rPr>
+        <w:t>Se analiza la información y se crean los diagramas UML (Clase y Objetos) para su posterior codificación</w:t>
+      </w:r>
+    </w:p>
+    <w:p>
+      <w:pPr>
+        <w:rPr>
+          <w:b/>
+          <w:bCs/>
+          <w:sz w:val="28"/>
+          <w:szCs w:val="28"/>
+          <w:lang w:val="es-ES"/>
+        </w:rPr>
+      </w:pPr>
+    </w:p>
+    <w:p>
+      <w:pPr>
+        <w:rPr>
+          <w:b/>
+          <w:bCs/>
+          <w:sz w:val="28"/>
+          <w:szCs w:val="28"/>
+          <w:lang w:val="es-ES"/>
+        </w:rPr>
+      </w:pPr>
+    </w:p>
+    <w:p>
+      <w:pPr>
+        <w:rPr>
+          <w:b/>
+          <w:bCs/>
+          <w:sz w:val="28"/>
+          <w:szCs w:val="28"/>
+          <w:lang w:val="es-ES"/>
+        </w:rPr>
+      </w:pPr>
+    </w:p>
+    <w:p>
+      <w:pPr>
+        <w:rPr>
+          <w:b/>
+          <w:bCs/>
+          <w:sz w:val="28"/>
+          <w:szCs w:val="28"/>
+          <w:lang w:val="es-ES"/>
+        </w:rPr>
+      </w:pPr>
+      <w:r>
+        <w:rPr>
+          <w:b/>
+          <w:bCs/>
+          <w:noProof/>
+          <w:sz w:val="28"/>
+          <w:szCs w:val="28"/>
+          <w:lang w:val="es-ES"/>
+        </w:rPr>
+        <mc:AlternateContent>
+          <mc:Choice Requires="wpi">
+            <w:drawing>
+              <wp:anchor distT="0" distB="0" distL="114300" distR="114300" simplePos="0" relativeHeight="251681792" behindDoc="0" locked="0" layoutInCell="1" allowOverlap="1" wp14:anchorId="523C23E9" wp14:editId="1ABBF3FD">
+                <wp:simplePos x="0" y="0"/>
+                <wp:positionH relativeFrom="column">
+                  <wp:posOffset>1470</wp:posOffset>
+                </wp:positionH>
+                <wp:positionV relativeFrom="paragraph">
+                  <wp:posOffset>1089</wp:posOffset>
+                </wp:positionV>
+                <wp:extent cx="571500" cy="242570"/>
+                <wp:effectExtent l="38100" t="38100" r="12700" b="36830"/>
+                <wp:wrapNone/>
+                <wp:docPr id="587453942" name="Entrada de lápiz 21"/>
+                <wp:cNvGraphicFramePr/>
+                <a:graphic xmlns:a="http://schemas.openxmlformats.org/drawingml/2006/main">
+                  <a:graphicData uri="http://schemas.microsoft.com/office/word/2010/wordprocessingInk">
+                    <w14:contentPart bwMode="auto" r:id="rId19">
+                      <w14:nvContentPartPr>
+                        <w14:cNvContentPartPr/>
+                      </w14:nvContentPartPr>
+                      <w14:xfrm>
+                        <a:off x="0" y="0"/>
+                        <a:ext cx="571500" cy="242570"/>
+                      </w14:xfrm>
+                    </w14:contentPart>
+                  </a:graphicData>
+                </a:graphic>
+              </wp:anchor>
+            </w:drawing>
+          </mc:Choice>
+          <mc:Fallback>
+            <w:pict>
+              <v:shapetype w14:anchorId="3232B103" id="_x0000_t75" coordsize="21600,21600" o:spt="75" o:preferrelative="t" path="m@4@5l@4@11@9@11@9@5xe" filled="f" stroked="f">
+                <v:stroke joinstyle="miter"/>
+                <v:formulas>
+                  <v:f eqn="if lineDrawn pixelLineWidth 0"/>
+                  <v:f eqn="sum @0 1 0"/>
+                  <v:f eqn="sum 0 0 @1"/>
+                  <v:f eqn="prod @2 1 2"/>
+                  <v:f eqn="prod @3 21600 pixelWidth"/>
+                  <v:f eqn="prod @3 21600 pixelHeight"/>
+                  <v:f eqn="sum @0 0 1"/>
+                  <v:f eqn="prod @6 1 2"/>
+                  <v:f eqn="prod @7 21600 pixelWidth"/>
+                  <v:f eqn="sum @8 21600 0"/>
+                  <v:f eqn="prod @7 21600 pixelHeight"/>
+                  <v:f eqn="sum @10 21600 0"/>
+                </v:formulas>
+                <v:path o:extrusionok="f" gradientshapeok="t" o:connecttype="rect"/>
+                <o:lock v:ext="edit" aspectratio="t"/>
+              </v:shapetype>
+              <v:shape id="Entrada de lápiz 21" o:spid="_x0000_s1026" type="#_x0000_t75" style="position:absolute;margin-left:-.4pt;margin-top:-.4pt;width:45.95pt;height:20.05pt;z-index:251681792;visibility:visible;mso-wrap-style:square;mso-wrap-distance-left:9pt;mso-wrap-distance-top:0;mso-wrap-distance-right:9pt;mso-wrap-distance-bottom:0;mso-position-horizontal:absolute;mso-position-horizontal-relative:text;mso-position-vertical:absolute;mso-position-vertical-relative:text" o:gfxdata="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">
+                <v:imagedata r:id="rId20" o:title=""/>
+              </v:shape>
+            </w:pict>
+          </mc:Fallback>
+        </mc:AlternateContent>
+      </w:r>
+      <w:r>
+        <w:rPr>
+          <w:b/>
+          <w:bCs/>
+          <w:noProof/>
+          <w:sz w:val="28"/>
+          <w:szCs w:val="28"/>
+          <w:lang w:val="es-ES"/>
+        </w:rPr>
+        <w:drawing>
+          <wp:inline distT="0" distB="0" distL="0" distR="0" wp14:anchorId="5B62BC81" wp14:editId="5457F1BE">
+            <wp:extent cx="5612130" cy="4813935"/>
+            <wp:effectExtent l="0" t="0" r="1270" b="0"/>
+            <wp:docPr id="58697406" name="Imagen 1"/>
+            <wp:cNvGraphicFramePr>
+              <a:graphicFrameLocks xmlns:a="http://schemas.openxmlformats.org/drawingml/2006/main" noChangeAspect="1"/>
+            </wp:cNvGraphicFramePr>
+            <a:graphic xmlns:a="http://schemas.openxmlformats.org/drawingml/2006/main">
+              <a:graphicData uri="http://schemas.openxmlformats.org/drawingml/2006/picture">
+                <pic:pic xmlns:pic="http://schemas.openxmlformats.org/drawingml/2006/picture">
+                  <pic:nvPicPr>
+                    <pic:cNvPr id="58697406" name="Imagen 58697406"/>
+                    <pic:cNvPicPr/>
+                  </pic:nvPicPr>
+                  <pic:blipFill>
+                    <a:blip r:embed="rId21">
+                      <a:extLst>
+                        <a:ext uri="{28A0092B-C50C-407E-A947-70E740481C1C}">
+                          <a14:useLocalDpi xmlns:a14="http://schemas.microsoft.com/office/drawing/2010/main" val="0"/>
+                        </a:ext>
+                      </a:extLst>
+                    </a:blip>
+                    <a:stretch>
+                      <a:fillRect/>
+                    </a:stretch>
+                  </pic:blipFill>
+                  <pic:spPr>
+                    <a:xfrm>
+                      <a:off x="0" y="0"/>
+                      <a:ext cx="5612130" cy="4813935"/>
+                    </a:xfrm>
+                    <a:prstGeom prst="rect">
+                      <a:avLst/>
+                    </a:prstGeom>
+                  </pic:spPr>
+                </pic:pic>
+              </a:graphicData>
+            </a:graphic>
+          </wp:inline>
+        </w:drawing>
+      </w:r>
+    </w:p>
+    <w:p>
+      <w:pPr>
+        <w:rPr>
+          <w:b/>
+          <w:bCs/>
+          <w:sz w:val="28"/>
+          <w:szCs w:val="28"/>
+          <w:lang w:val="es-ES"/>
+        </w:rPr>
+      </w:pPr>
+    </w:p>
+    <w:p>
+      <w:pPr>
+        <w:pStyle w:val="Prrafodelista"/>
+        <w:numPr>
+          <w:ilvl w:val="0"/>
+          <w:numId w:val="20"/>
+        </w:numPr>
+        <w:rPr>
+          <w:b/>
+          <w:bCs/>
+          <w:sz w:val="28"/>
+          <w:szCs w:val="28"/>
+          <w:lang w:val="es-ES"/>
+        </w:rPr>
+      </w:pPr>
+      <w:r>
+        <w:rPr>
+          <w:b/>
+          <w:bCs/>
+          <w:sz w:val="28"/>
+          <w:szCs w:val="28"/>
+          <w:lang w:val="es-ES"/>
+        </w:rPr>
+        <w:t xml:space="preserve">Posteriormente se pasa a codificar en Python </w:t>
+      </w:r>
+    </w:p>
+    <w:p>
+      <w:pPr>
+        <w:shd w:val="clear" w:color="auto" w:fill="FFFFFF"/>
+        <w:jc w:val="both"/>
+        <w:outlineLvl w:val="0"/>
+        <w:rPr>
+          <w:b/>
+          <w:bCs/>
+          <w:i/>
+          <w:iCs/>
+          <w:sz w:val="48"/>
+          <w:szCs w:val="48"/>
+          <w:u w:val="single"/>
+          <w:lang w:val="es-ES"/>
+        </w:rPr>
+      </w:pPr>
+      <w:r>
+        <w:rPr>
+          <w:b/>
+          <w:bCs/>
+          <w:i/>
+          <w:iCs/>
+          <w:sz w:val="48"/>
+          <w:szCs w:val="48"/>
+          <w:highlight w:val="yellow"/>
+          <w:u w:val="single"/>
+          <w:lang w:val="es-ES"/>
+        </w:rPr>
+        <w:lastRenderedPageBreak/>
+        <w:t xml:space="preserve">Unidad </w:t>
+      </w:r>
+      <w:r>
+        <w:rPr>
+          <w:b/>
+          <w:bCs/>
+          <w:i/>
+          <w:iCs/>
+          <w:sz w:val="48"/>
+          <w:szCs w:val="48"/>
+          <w:highlight w:val="yellow"/>
+          <w:u w:val="single"/>
+          <w:lang w:val="es-ES"/>
+        </w:rPr>
+        <w:t>3</w:t>
+      </w:r>
+      <w:r>
+        <w:rPr>
+          <w:b/>
+          <w:bCs/>
+          <w:i/>
+          <w:iCs/>
+          <w:sz w:val="48"/>
+          <w:szCs w:val="48"/>
+          <w:highlight w:val="yellow"/>
+          <w:u w:val="single"/>
+          <w:lang w:val="es-ES"/>
+        </w:rPr>
+        <w:t xml:space="preserve">.- </w:t>
+      </w:r>
+      <w:r>
+        <w:rPr>
+          <w:b/>
+          <w:bCs/>
+          <w:i/>
+          <w:iCs/>
+          <w:sz w:val="48"/>
+          <w:szCs w:val="48"/>
+          <w:highlight w:val="yellow"/>
+          <w:u w:val="single"/>
+          <w:lang w:val="es-ES"/>
+        </w:rPr>
+        <w:t>MySQL en Python</w:t>
+      </w:r>
+    </w:p>
+    <w:p>
+      <w:pPr>
+        <w:pStyle w:val="Prrafodelista"/>
+        <w:numPr>
+          <w:ilvl w:val="0"/>
+          <w:numId w:val="21"/>
+        </w:numPr>
+        <w:shd w:val="clear" w:color="auto" w:fill="FFFFFF"/>
+        <w:jc w:val="both"/>
+        <w:outlineLvl w:val="0"/>
+        <w:rPr>
+          <w:sz w:val="36"/>
+          <w:szCs w:val="36"/>
+          <w:lang w:val="es-ES"/>
+        </w:rPr>
+      </w:pPr>
+      <w:r>
+        <w:rPr>
+          <w:sz w:val="36"/>
+          <w:szCs w:val="36"/>
+          <w:lang w:val="es-ES"/>
+        </w:rPr>
+        <w:t>Instalar Servidor MySQL para trabajar con las Bases de Datos en Python</w:t>
+      </w:r>
+    </w:p>
+    <w:p>
+      <w:pPr>
+        <w:pStyle w:val="Prrafodelista"/>
+        <w:numPr>
+          <w:ilvl w:val="0"/>
+          <w:numId w:val="22"/>
+        </w:numPr>
+        <w:shd w:val="clear" w:color="auto" w:fill="FFFFFF"/>
+        <w:jc w:val="both"/>
+        <w:outlineLvl w:val="0"/>
+        <w:rPr>
+          <w:sz w:val="36"/>
+          <w:szCs w:val="36"/>
+          <w:lang w:val="es-ES"/>
+        </w:rPr>
+      </w:pPr>
+      <w:r>
+        <w:rPr>
+          <w:sz w:val="36"/>
+          <w:szCs w:val="36"/>
+          <w:lang w:val="es-ES"/>
+        </w:rPr>
+        <w:t xml:space="preserve">Se va a utilizar el XAMPP o el </w:t>
+      </w:r>
+      <w:proofErr w:type="spellStart"/>
+      <w:r>
+        <w:rPr>
+          <w:sz w:val="36"/>
+          <w:szCs w:val="36"/>
+          <w:lang w:val="es-ES"/>
+        </w:rPr>
+        <w:t>WAM</w:t>
+      </w:r>
+      <w:r>
+        <w:rPr>
+          <w:sz w:val="36"/>
+          <w:szCs w:val="36"/>
+          <w:lang w:val="es-ES"/>
+        </w:rPr>
+        <w:t>PServer</w:t>
+      </w:r>
+      <w:proofErr w:type="spellEnd"/>
+    </w:p>
+    <w:p>
+      <w:pPr>
+        <w:pStyle w:val="Prrafodelista"/>
+        <w:numPr>
+          <w:ilvl w:val="0"/>
+          <w:numId w:val="22"/>
+        </w:numPr>
+        <w:shd w:val="clear" w:color="auto" w:fill="FFFFFF"/>
+        <w:jc w:val="both"/>
+        <w:outlineLvl w:val="0"/>
+        <w:rPr>
+          <w:sz w:val="36"/>
+          <w:szCs w:val="36"/>
+          <w:lang w:val="es-ES"/>
+        </w:rPr>
+      </w:pPr>
+      <w:r>
+        <w:rPr>
+          <w:sz w:val="36"/>
+          <w:szCs w:val="36"/>
+          <w:lang w:val="es-ES"/>
+        </w:rPr>
+        <w:t>Navegador Web</w:t>
+      </w:r>
+    </w:p>
+    <w:p>
+      <w:pPr>
+        <w:pStyle w:val="Prrafodelista"/>
+        <w:numPr>
+          <w:ilvl w:val="0"/>
+          <w:numId w:val="22"/>
+        </w:numPr>
+        <w:shd w:val="clear" w:color="auto" w:fill="FFFFFF"/>
+        <w:jc w:val="both"/>
+        <w:outlineLvl w:val="0"/>
+        <w:rPr>
+          <w:sz w:val="36"/>
+          <w:szCs w:val="36"/>
+          <w:lang w:val="es-ES"/>
+        </w:rPr>
+      </w:pPr>
+      <w:r>
+        <w:rPr>
+          <w:sz w:val="36"/>
+          <w:szCs w:val="36"/>
+          <w:lang w:val="es-ES"/>
+        </w:rPr>
+        <w:t xml:space="preserve">Editor de </w:t>
+      </w:r>
+      <w:proofErr w:type="spellStart"/>
+      <w:r>
+        <w:rPr>
+          <w:sz w:val="36"/>
+          <w:szCs w:val="36"/>
+          <w:lang w:val="es-ES"/>
+        </w:rPr>
+        <w:t>Codigo</w:t>
+      </w:r>
+      <w:proofErr w:type="spellEnd"/>
+      <w:r>
+        <w:rPr>
+          <w:sz w:val="36"/>
+          <w:szCs w:val="36"/>
+          <w:lang w:val="es-ES"/>
+        </w:rPr>
+        <w:t xml:space="preserve"> </w:t>
+      </w:r>
+    </w:p>
+    <w:p>
+      <w:pPr>
+        <w:pStyle w:val="Prrafodelista"/>
+        <w:numPr>
+          <w:ilvl w:val="0"/>
+          <w:numId w:val="22"/>
+        </w:numPr>
+        <w:shd w:val="clear" w:color="auto" w:fill="FFFFFF"/>
+        <w:jc w:val="both"/>
+        <w:outlineLvl w:val="0"/>
+        <w:rPr>
+          <w:sz w:val="36"/>
+          <w:szCs w:val="36"/>
+          <w:lang w:val="es-ES"/>
+        </w:rPr>
+      </w:pPr>
+      <w:r>
+        <w:rPr>
+          <w:sz w:val="36"/>
+          <w:szCs w:val="36"/>
+          <w:lang w:val="es-ES"/>
+        </w:rPr>
+        <w:t>IDE</w:t>
+      </w:r>
+      <w:r>
+        <w:rPr>
+          <w:sz w:val="36"/>
+          <w:szCs w:val="36"/>
+          <w:lang w:val="es-ES"/>
+        </w:rPr>
+        <w:t xml:space="preserve"> (entorno de desarrollo)</w:t>
+      </w:r>
+    </w:p>
+    <w:p>
+      <w:pPr>
+        <w:pStyle w:val="Prrafodelista"/>
+        <w:numPr>
+          <w:ilvl w:val="0"/>
+          <w:numId w:val="21"/>
+        </w:numPr>
+        <w:shd w:val="clear" w:color="auto" w:fill="FFFFFF"/>
+        <w:jc w:val="both"/>
+        <w:outlineLvl w:val="0"/>
+        <w:rPr>
+          <w:sz w:val="36"/>
+          <w:szCs w:val="36"/>
+          <w:lang w:val="es-ES"/>
+        </w:rPr>
+      </w:pPr>
+      <w:r>
+        <w:rPr>
+          <w:sz w:val="36"/>
+          <w:szCs w:val="36"/>
+          <w:lang w:val="es-ES"/>
+        </w:rPr>
+        <w:t>Instalar módulo de BD para Python</w:t>
+      </w:r>
+    </w:p>
+    <w:p>
+      <w:pPr>
+        <w:pStyle w:val="Prrafodelista"/>
+        <w:numPr>
+          <w:ilvl w:val="0"/>
+          <w:numId w:val="23"/>
+        </w:numPr>
+        <w:shd w:val="clear" w:color="auto" w:fill="FFFFFF"/>
+        <w:jc w:val="both"/>
+        <w:outlineLvl w:val="0"/>
+        <w:rPr>
+          <w:sz w:val="36"/>
+          <w:szCs w:val="36"/>
+          <w:lang w:val="es-ES"/>
+        </w:rPr>
+      </w:pPr>
+      <w:r>
+        <w:rPr>
+          <w:sz w:val="36"/>
+          <w:szCs w:val="36"/>
+          <w:lang w:val="es-ES"/>
+        </w:rPr>
+        <w:t xml:space="preserve">Instalar el </w:t>
+      </w:r>
+      <w:proofErr w:type="spellStart"/>
+      <w:r>
+        <w:rPr>
+          <w:sz w:val="36"/>
+          <w:szCs w:val="36"/>
+          <w:lang w:val="es-ES"/>
+        </w:rPr>
+        <w:t>modulo</w:t>
+      </w:r>
+      <w:proofErr w:type="spellEnd"/>
+      <w:r>
+        <w:rPr>
+          <w:sz w:val="36"/>
+          <w:szCs w:val="36"/>
+          <w:lang w:val="es-ES"/>
+        </w:rPr>
+        <w:t>: “</w:t>
+      </w:r>
+      <w:proofErr w:type="spellStart"/>
+      <w:r>
+        <w:rPr>
+          <w:sz w:val="36"/>
+          <w:szCs w:val="36"/>
+          <w:lang w:val="es-ES"/>
+        </w:rPr>
+        <w:t>mysql</w:t>
+      </w:r>
+      <w:proofErr w:type="spellEnd"/>
+      <w:r>
+        <w:rPr>
+          <w:sz w:val="36"/>
+          <w:szCs w:val="36"/>
+          <w:lang w:val="es-ES"/>
+        </w:rPr>
+        <w:t xml:space="preserve"> </w:t>
+      </w:r>
+      <w:proofErr w:type="spellStart"/>
+      <w:r>
+        <w:rPr>
+          <w:sz w:val="36"/>
+          <w:szCs w:val="36"/>
+          <w:lang w:val="es-ES"/>
+        </w:rPr>
+        <w:t>connector</w:t>
+      </w:r>
+      <w:proofErr w:type="spellEnd"/>
+      <w:r>
+        <w:rPr>
+          <w:sz w:val="36"/>
+          <w:szCs w:val="36"/>
+          <w:lang w:val="es-ES"/>
+        </w:rPr>
+        <w:t xml:space="preserve"> </w:t>
+      </w:r>
+      <w:r>
+        <w:rPr>
+          <w:sz w:val="36"/>
+          <w:szCs w:val="36"/>
+          <w:lang w:val="es-ES"/>
+        </w:rPr>
+        <w:t>Python”</w:t>
+      </w:r>
+    </w:p>
+    <w:p>
+      <w:pPr>
+        <w:pStyle w:val="Prrafodelista"/>
+        <w:numPr>
+          <w:ilvl w:val="0"/>
+          <w:numId w:val="23"/>
+        </w:numPr>
+        <w:shd w:val="clear" w:color="auto" w:fill="FFFFFF"/>
+        <w:jc w:val="both"/>
+        <w:outlineLvl w:val="0"/>
+        <w:rPr>
+          <w:sz w:val="36"/>
+          <w:szCs w:val="36"/>
+          <w:lang w:val="es-ES"/>
+        </w:rPr>
+      </w:pPr>
+      <w:hyperlink r:id="rId22" w:history="1">
+        <w:r>
+          <w:rPr>
+            <w:rStyle w:val="Hipervnculo"/>
+            <w:sz w:val="36"/>
+            <w:szCs w:val="36"/>
+            <w:lang w:val="es-ES"/>
+          </w:rPr>
+          <w:t>https://pypi.org/project/mysql-connector-python/</w:t>
+        </w:r>
+      </w:hyperlink>
+    </w:p>
+    <w:p>
+      <w:pPr>
+        <w:pStyle w:val="Prrafodelista"/>
+        <w:shd w:val="clear" w:color="auto" w:fill="FFFFFF"/>
+        <w:ind w:left="1068"/>
+        <w:jc w:val="both"/>
+        <w:outlineLvl w:val="0"/>
+        <w:rPr>
+          <w:sz w:val="36"/>
+          <w:szCs w:val="36"/>
+          <w:lang w:val="es-ES"/>
+        </w:rPr>
+      </w:pPr>
+      <w:r>
+        <w:rPr>
+          <w:sz w:val="36"/>
+          <w:szCs w:val="36"/>
+          <w:lang w:val="es-ES"/>
+        </w:rPr>
+        <w:t xml:space="preserve">pip3 </w:t>
+      </w:r>
+      <w:proofErr w:type="spellStart"/>
+      <w:r>
+        <w:rPr>
+          <w:sz w:val="36"/>
+          <w:szCs w:val="36"/>
+          <w:lang w:val="es-ES"/>
+        </w:rPr>
+        <w:t>install</w:t>
+      </w:r>
+      <w:proofErr w:type="spellEnd"/>
+      <w:r>
+        <w:rPr>
+          <w:sz w:val="36"/>
+          <w:szCs w:val="36"/>
+          <w:lang w:val="es-ES"/>
+        </w:rPr>
+        <w:t xml:space="preserve"> --</w:t>
+      </w:r>
+      <w:proofErr w:type="spellStart"/>
+      <w:r>
+        <w:rPr>
+          <w:sz w:val="36"/>
+          <w:szCs w:val="36"/>
+          <w:lang w:val="es-ES"/>
+        </w:rPr>
+        <w:t>upgrade</w:t>
+      </w:r>
+      <w:proofErr w:type="spellEnd"/>
+      <w:r>
+        <w:rPr>
+          <w:sz w:val="36"/>
+          <w:szCs w:val="36"/>
+          <w:lang w:val="es-ES"/>
+        </w:rPr>
+        <w:t xml:space="preserve"> </w:t>
+      </w:r>
+      <w:proofErr w:type="spellStart"/>
+      <w:r>
+        <w:rPr>
+          <w:sz w:val="36"/>
+          <w:szCs w:val="36"/>
+          <w:lang w:val="es-ES"/>
+        </w:rPr>
+        <w:t>pip</w:t>
+      </w:r>
+      <w:proofErr w:type="spellEnd"/>
+      <w:r>
+        <w:rPr>
+          <w:sz w:val="36"/>
+          <w:szCs w:val="36"/>
+          <w:lang w:val="es-ES"/>
+        </w:rPr>
+        <w:t xml:space="preserve"> </w:t>
+      </w:r>
+    </w:p>
+    <w:p>
+      <w:pPr>
+        <w:pStyle w:val="Prrafodelista"/>
+        <w:shd w:val="clear" w:color="auto" w:fill="FFFFFF"/>
+        <w:ind w:left="1068"/>
+        <w:jc w:val="both"/>
+        <w:outlineLvl w:val="0"/>
+        <w:rPr>
+          <w:sz w:val="36"/>
+          <w:szCs w:val="36"/>
+          <w:lang w:val="en-US"/>
+        </w:rPr>
+      </w:pPr>
+      <w:r>
+        <w:rPr>
+          <w:sz w:val="36"/>
+          <w:szCs w:val="36"/>
+          <w:lang w:val="en-US"/>
+        </w:rPr>
+        <w:t>pip</w:t>
+      </w:r>
+      <w:r>
+        <w:rPr>
+          <w:sz w:val="36"/>
+          <w:szCs w:val="36"/>
+          <w:lang w:val="en-US"/>
+        </w:rPr>
+        <w:t>3</w:t>
+      </w:r>
+      <w:r>
+        <w:rPr>
+          <w:sz w:val="36"/>
+          <w:szCs w:val="36"/>
+          <w:lang w:val="en-US"/>
+        </w:rPr>
+        <w:t xml:space="preserve"> install </w:t>
+      </w:r>
+      <w:proofErr w:type="spellStart"/>
+      <w:r>
+        <w:rPr>
+          <w:sz w:val="36"/>
+          <w:szCs w:val="36"/>
+          <w:lang w:val="en-US"/>
+        </w:rPr>
+        <w:t>mysql</w:t>
+      </w:r>
+      <w:proofErr w:type="spellEnd"/>
+      <w:r>
+        <w:rPr>
+          <w:sz w:val="36"/>
+          <w:szCs w:val="36"/>
+          <w:lang w:val="en-US"/>
+        </w:rPr>
+        <w:t>-connector-python</w:t>
+      </w:r>
+    </w:p>
+    <w:p>
+      <w:pPr>
+        <w:pStyle w:val="Prrafodelista"/>
+        <w:shd w:val="clear" w:color="auto" w:fill="FFFFFF"/>
+        <w:ind w:left="1068"/>
+        <w:jc w:val="both"/>
+        <w:outlineLvl w:val="0"/>
+        <w:rPr>
+          <w:sz w:val="36"/>
+          <w:szCs w:val="36"/>
+          <w:lang w:val="en-US"/>
+        </w:rPr>
+      </w:pPr>
+    </w:p>
+    <w:p>
+      <w:pPr>
+        <w:pStyle w:val="Prrafodelista"/>
+        <w:numPr>
+          <w:ilvl w:val="0"/>
+          <w:numId w:val="21"/>
+        </w:numPr>
+        <w:shd w:val="clear" w:color="auto" w:fill="FFFFFF"/>
+        <w:jc w:val="both"/>
+        <w:outlineLvl w:val="0"/>
+        <w:rPr>
+          <w:sz w:val="36"/>
+          <w:szCs w:val="36"/>
+          <w:lang w:val="es-ES"/>
+        </w:rPr>
+      </w:pPr>
+      <w:r>
+        <w:rPr>
+          <w:sz w:val="36"/>
+          <w:szCs w:val="36"/>
+          <w:lang w:val="es-ES"/>
+        </w:rPr>
+        <w:t>Crear BD y Tablas</w:t>
+      </w:r>
+    </w:p>
+    <w:p>
+      <w:pPr>
+        <w:pStyle w:val="Prrafodelista"/>
+        <w:numPr>
+          <w:ilvl w:val="0"/>
+          <w:numId w:val="21"/>
+        </w:numPr>
+        <w:shd w:val="clear" w:color="auto" w:fill="FFFFFF"/>
+        <w:jc w:val="both"/>
+        <w:outlineLvl w:val="0"/>
+        <w:rPr>
+          <w:sz w:val="36"/>
+          <w:szCs w:val="36"/>
+          <w:lang w:val="es-ES"/>
+        </w:rPr>
+      </w:pPr>
+      <w:r>
+        <w:rPr>
+          <w:sz w:val="36"/>
+          <w:szCs w:val="36"/>
+          <w:lang w:val="es-ES"/>
+        </w:rPr>
+        <w:t>Insertar Registros</w:t>
+      </w:r>
+    </w:p>
+    <w:p>
+      <w:pPr>
+        <w:pStyle w:val="Prrafodelista"/>
+        <w:numPr>
+          <w:ilvl w:val="0"/>
+          <w:numId w:val="21"/>
+        </w:numPr>
+        <w:shd w:val="clear" w:color="auto" w:fill="FFFFFF"/>
+        <w:jc w:val="both"/>
+        <w:outlineLvl w:val="0"/>
+        <w:rPr>
+          <w:sz w:val="36"/>
+          <w:szCs w:val="36"/>
+          <w:lang w:val="es-ES"/>
+        </w:rPr>
+      </w:pPr>
+      <w:r>
+        <w:rPr>
+          <w:sz w:val="36"/>
+          <w:szCs w:val="36"/>
+          <w:lang w:val="es-ES"/>
+        </w:rPr>
+        <w:t>Borrar y Actualizar Registros</w:t>
+      </w:r>
+    </w:p>
+    <w:p>
+      <w:pPr>
+        <w:rPr>
+          <w:b/>
+          <w:bCs/>
+          <w:sz w:val="28"/>
+          <w:szCs w:val="28"/>
+          <w:lang w:val="es-ES"/>
+        </w:rPr>
+      </w:pPr>
+    </w:p>
+    <w:p>
+      <w:pPr>
         <w:shd w:val="clear" w:color="auto" w:fill="FFFFFF"/>
         <w:outlineLvl w:val="0"/>
         <w:rPr>
@@ -6001,7 +7241,7 @@
           <w:lang w:val="es-ES"/>
         </w:rPr>
       </w:pPr>
-      <w:hyperlink r:id="rId19" w:history="1">
+      <w:hyperlink r:id="rId23" w:history="1">
         <w:r>
           <w:rPr>
             <w:rStyle w:val="Hipervnculo"/>
@@ -6026,7 +7266,7 @@
           <w:lang w:val="es-ES"/>
         </w:rPr>
       </w:pPr>
-      <w:hyperlink r:id="rId20" w:history="1">
+      <w:hyperlink r:id="rId24" w:history="1">
         <w:r>
           <w:rPr>
             <w:rStyle w:val="Hipervnculo"/>
@@ -6051,7 +7291,7 @@
           <w:lang w:val="es-ES"/>
         </w:rPr>
       </w:pPr>
-      <w:hyperlink r:id="rId21" w:history="1">
+      <w:hyperlink r:id="rId25" w:history="1">
         <w:r>
           <w:rPr>
             <w:rStyle w:val="Hipervnculo"/>
@@ -6134,7 +7374,7 @@
           <w:lang w:val="es-ES"/>
         </w:rPr>
       </w:pPr>
-      <w:hyperlink r:id="rId22" w:history="1">
+      <w:hyperlink r:id="rId26" w:history="1">
         <w:r>
           <w:rPr>
             <w:rStyle w:val="Hipervnculo"/>
@@ -6346,6 +7586,119 @@
     </w:lvl>
   </w:abstractNum>
   <w:abstractNum w:abstractNumId="1" w15:restartNumberingAfterBreak="0">
+    <w:nsid w:val="07074163"/>
+    <w:multiLevelType w:val="hybridMultilevel"/>
+    <w:tmpl w:val="506CA298"/>
+    <w:lvl w:ilvl="0" w:tplc="080A0001">
+      <w:start w:val="1"/>
+      <w:numFmt w:val="bullet"/>
+      <w:lvlText w:val=""/>
+      <w:lvlJc w:val="left"/>
+      <w:pPr>
+        <w:ind w:left="1068" w:hanging="360"/>
+      </w:pPr>
+      <w:rPr>
+        <w:rFonts w:ascii="Symbol" w:hAnsi="Symbol" w:hint="default"/>
+      </w:rPr>
+    </w:lvl>
+    <w:lvl w:ilvl="1" w:tplc="080A0003" w:tentative="1">
+      <w:start w:val="1"/>
+      <w:numFmt w:val="bullet"/>
+      <w:lvlText w:val="o"/>
+      <w:lvlJc w:val="left"/>
+      <w:pPr>
+        <w:ind w:left="1788" w:hanging="360"/>
+      </w:pPr>
+      <w:rPr>
+        <w:rFonts w:ascii="Courier New" w:hAnsi="Courier New" w:cs="Courier New" w:hint="default"/>
+      </w:rPr>
+    </w:lvl>
+    <w:lvl w:ilvl="2" w:tplc="080A0005" w:tentative="1">
+      <w:start w:val="1"/>
+      <w:numFmt w:val="bullet"/>
+      <w:lvlText w:val=""/>
+      <w:lvlJc w:val="left"/>
+      <w:pPr>
+        <w:ind w:left="2508" w:hanging="360"/>
+      </w:pPr>
+      <w:rPr>
+        <w:rFonts w:ascii="Wingdings" w:hAnsi="Wingdings" w:hint="default"/>
+      </w:rPr>
+    </w:lvl>
+    <w:lvl w:ilvl="3" w:tplc="080A0001" w:tentative="1">
+      <w:start w:val="1"/>
+      <w:numFmt w:val="bullet"/>
+      <w:lvlText w:val=""/>
+      <w:lvlJc w:val="left"/>
+      <w:pPr>
+        <w:ind w:left="3228" w:hanging="360"/>
+      </w:pPr>
+      <w:rPr>
+        <w:rFonts w:ascii="Symbol" w:hAnsi="Symbol" w:hint="default"/>
+      </w:rPr>
+    </w:lvl>
+    <w:lvl w:ilvl="4" w:tplc="080A0003" w:tentative="1">
+      <w:start w:val="1"/>
+      <w:numFmt w:val="bullet"/>
+      <w:lvlText w:val="o"/>
+      <w:lvlJc w:val="left"/>
+      <w:pPr>
+        <w:ind w:left="3948" w:hanging="360"/>
+      </w:pPr>
+      <w:rPr>
+        <w:rFonts w:ascii="Courier New" w:hAnsi="Courier New" w:cs="Courier New" w:hint="default"/>
+      </w:rPr>
+    </w:lvl>
+    <w:lvl w:ilvl="5" w:tplc="080A0005" w:tentative="1">
+      <w:start w:val="1"/>
+      <w:numFmt w:val="bullet"/>
+      <w:lvlText w:val=""/>
+      <w:lvlJc w:val="left"/>
+      <w:pPr>
+        <w:ind w:left="4668" w:hanging="360"/>
+      </w:pPr>
+      <w:rPr>
+        <w:rFonts w:ascii="Wingdings" w:hAnsi="Wingdings" w:hint="default"/>
+      </w:rPr>
+    </w:lvl>
+    <w:lvl w:ilvl="6" w:tplc="080A0001" w:tentative="1">
+      <w:start w:val="1"/>
+      <w:numFmt w:val="bullet"/>
+      <w:lvlText w:val=""/>
+      <w:lvlJc w:val="left"/>
+      <w:pPr>
+        <w:ind w:left="5388" w:hanging="360"/>
+      </w:pPr>
+      <w:rPr>
+        <w:rFonts w:ascii="Symbol" w:hAnsi="Symbol" w:hint="default"/>
+      </w:rPr>
+    </w:lvl>
+    <w:lvl w:ilvl="7" w:tplc="080A0003" w:tentative="1">
+      <w:start w:val="1"/>
+      <w:numFmt w:val="bullet"/>
+      <w:lvlText w:val="o"/>
+      <w:lvlJc w:val="left"/>
+      <w:pPr>
+        <w:ind w:left="6108" w:hanging="360"/>
+      </w:pPr>
+      <w:rPr>
+        <w:rFonts w:ascii="Courier New" w:hAnsi="Courier New" w:cs="Courier New" w:hint="default"/>
+      </w:rPr>
+    </w:lvl>
+    <w:lvl w:ilvl="8" w:tplc="080A0005" w:tentative="1">
+      <w:start w:val="1"/>
+      <w:numFmt w:val="bullet"/>
+      <w:lvlText w:val=""/>
+      <w:lvlJc w:val="left"/>
+      <w:pPr>
+        <w:ind w:left="6828" w:hanging="360"/>
+      </w:pPr>
+      <w:rPr>
+        <w:rFonts w:ascii="Wingdings" w:hAnsi="Wingdings" w:hint="default"/>
+      </w:rPr>
+    </w:lvl>
+  </w:abstractNum>
+  <w:abstractNum w:abstractNumId="2" w15:restartNumberingAfterBreak="0">
     <w:nsid w:val="0B380FC3"/>
     <w:multiLevelType w:val="hybridMultilevel"/>
     <w:tmpl w:val="A9BE70D8"/>
@@ -6431,7 +7784,7 @@
       </w:pPr>
     </w:lvl>
   </w:abstractNum>
-  <w:abstractNum w:abstractNumId="2" w15:restartNumberingAfterBreak="0">
+  <w:abstractNum w:abstractNumId="3" w15:restartNumberingAfterBreak="0">
     <w:nsid w:val="21C35B90"/>
     <w:multiLevelType w:val="hybridMultilevel"/>
     <w:tmpl w:val="D5500616"/>
@@ -6517,7 +7870,7 @@
       </w:pPr>
     </w:lvl>
   </w:abstractNum>
-  <w:abstractNum w:abstractNumId="3" w15:restartNumberingAfterBreak="0">
+  <w:abstractNum w:abstractNumId="4" w15:restartNumberingAfterBreak="0">
     <w:nsid w:val="28D236A2"/>
     <w:multiLevelType w:val="hybridMultilevel"/>
     <w:tmpl w:val="5BF2A6D2"/>
@@ -6603,7 +7956,7 @@
       </w:pPr>
     </w:lvl>
   </w:abstractNum>
-  <w:abstractNum w:abstractNumId="4" w15:restartNumberingAfterBreak="0">
+  <w:abstractNum w:abstractNumId="5" w15:restartNumberingAfterBreak="0">
     <w:nsid w:val="349626A2"/>
     <w:multiLevelType w:val="multilevel"/>
     <w:tmpl w:val="A8C86B18"/>
@@ -6752,7 +8105,7 @@
       </w:rPr>
     </w:lvl>
   </w:abstractNum>
-  <w:abstractNum w:abstractNumId="5" w15:restartNumberingAfterBreak="0">
+  <w:abstractNum w:abstractNumId="6" w15:restartNumberingAfterBreak="0">
     <w:nsid w:val="44E12050"/>
     <w:multiLevelType w:val="multilevel"/>
     <w:tmpl w:val="8BA47FBC"/>
@@ -6901,7 +8254,7 @@
       </w:rPr>
     </w:lvl>
   </w:abstractNum>
-  <w:abstractNum w:abstractNumId="6" w15:restartNumberingAfterBreak="0">
+  <w:abstractNum w:abstractNumId="7" w15:restartNumberingAfterBreak="0">
     <w:nsid w:val="490C0822"/>
     <w:multiLevelType w:val="hybridMultilevel"/>
     <w:tmpl w:val="5BF2A6D2"/>
@@ -6987,7 +8340,7 @@
       </w:pPr>
     </w:lvl>
   </w:abstractNum>
-  <w:abstractNum w:abstractNumId="7" w15:restartNumberingAfterBreak="0">
+  <w:abstractNum w:abstractNumId="8" w15:restartNumberingAfterBreak="0">
     <w:nsid w:val="55FC6DEA"/>
     <w:multiLevelType w:val="hybridMultilevel"/>
     <w:tmpl w:val="D4D46CDE"/>
@@ -7100,7 +8453,93 @@
       </w:rPr>
     </w:lvl>
   </w:abstractNum>
-  <w:abstractNum w:abstractNumId="8" w15:restartNumberingAfterBreak="0">
+  <w:abstractNum w:abstractNumId="9" w15:restartNumberingAfterBreak="0">
+    <w:nsid w:val="5C283294"/>
+    <w:multiLevelType w:val="hybridMultilevel"/>
+    <w:tmpl w:val="D5500616"/>
+    <w:lvl w:ilvl="0" w:tplc="FFFFFFFF">
+      <w:start w:val="1"/>
+      <w:numFmt w:val="decimal"/>
+      <w:lvlText w:val="%1."/>
+      <w:lvlJc w:val="left"/>
+      <w:pPr>
+        <w:ind w:left="720" w:hanging="360"/>
+      </w:pPr>
+    </w:lvl>
+    <w:lvl w:ilvl="1" w:tplc="FFFFFFFF" w:tentative="1">
+      <w:start w:val="1"/>
+      <w:numFmt w:val="lowerLetter"/>
+      <w:lvlText w:val="%2."/>
+      <w:lvlJc w:val="left"/>
+      <w:pPr>
+        <w:ind w:left="1440" w:hanging="360"/>
+      </w:pPr>
+    </w:lvl>
+    <w:lvl w:ilvl="2" w:tplc="FFFFFFFF" w:tentative="1">
+      <w:start w:val="1"/>
+      <w:numFmt w:val="lowerRoman"/>
+      <w:lvlText w:val="%3."/>
+      <w:lvlJc w:val="right"/>
+      <w:pPr>
+        <w:ind w:left="2160" w:hanging="180"/>
+      </w:pPr>
+    </w:lvl>
+    <w:lvl w:ilvl="3" w:tplc="FFFFFFFF" w:tentative="1">
+      <w:start w:val="1"/>
+      <w:numFmt w:val="decimal"/>
+      <w:lvlText w:val="%4."/>
+      <w:lvlJc w:val="left"/>
+      <w:pPr>
+        <w:ind w:left="2880" w:hanging="360"/>
+      </w:pPr>
+    </w:lvl>
+    <w:lvl w:ilvl="4" w:tplc="FFFFFFFF" w:tentative="1">
+      <w:start w:val="1"/>
+      <w:numFmt w:val="lowerLetter"/>
+      <w:lvlText w:val="%5."/>
+      <w:lvlJc w:val="left"/>
+      <w:pPr>
+        <w:ind w:left="3600" w:hanging="360"/>
+      </w:pPr>
+    </w:lvl>
+    <w:lvl w:ilvl="5" w:tplc="FFFFFFFF" w:tentative="1">
+      <w:start w:val="1"/>
+      <w:numFmt w:val="lowerRoman"/>
+      <w:lvlText w:val="%6."/>
+      <w:lvlJc w:val="right"/>
+      <w:pPr>
+        <w:ind w:left="4320" w:hanging="180"/>
+      </w:pPr>
+    </w:lvl>
+    <w:lvl w:ilvl="6" w:tplc="FFFFFFFF" w:tentative="1">
+      <w:start w:val="1"/>
+      <w:numFmt w:val="decimal"/>
+      <w:lvlText w:val="%7."/>
+      <w:lvlJc w:val="left"/>
+      <w:pPr>
+        <w:ind w:left="5040" w:hanging="360"/>
+      </w:pPr>
+    </w:lvl>
+    <w:lvl w:ilvl="7" w:tplc="FFFFFFFF" w:tentative="1">
+      <w:start w:val="1"/>
+      <w:numFmt w:val="lowerLetter"/>
+      <w:lvlText w:val="%8."/>
+      <w:lvlJc w:val="left"/>
+      <w:pPr>
+        <w:ind w:left="5760" w:hanging="360"/>
+      </w:pPr>
+    </w:lvl>
+    <w:lvl w:ilvl="8" w:tplc="FFFFFFFF" w:tentative="1">
+      <w:start w:val="1"/>
+      <w:numFmt w:val="lowerRoman"/>
+      <w:lvlText w:val="%9."/>
+      <w:lvlJc w:val="right"/>
+      <w:pPr>
+        <w:ind w:left="6480" w:hanging="180"/>
+      </w:pPr>
+    </w:lvl>
+  </w:abstractNum>
+  <w:abstractNum w:abstractNumId="10" w15:restartNumberingAfterBreak="0">
     <w:nsid w:val="5E791554"/>
     <w:multiLevelType w:val="hybridMultilevel"/>
     <w:tmpl w:val="D6C61124"/>
@@ -7186,7 +8625,206 @@
       </w:pPr>
     </w:lvl>
   </w:abstractNum>
-  <w:abstractNum w:abstractNumId="9" w15:restartNumberingAfterBreak="0">
+  <w:abstractNum w:abstractNumId="11" w15:restartNumberingAfterBreak="0">
+    <w:nsid w:val="6418483F"/>
+    <w:multiLevelType w:val="hybridMultilevel"/>
+    <w:tmpl w:val="CFD47A7E"/>
+    <w:lvl w:ilvl="0" w:tplc="080A0001">
+      <w:start w:val="1"/>
+      <w:numFmt w:val="bullet"/>
+      <w:lvlText w:val=""/>
+      <w:lvlJc w:val="left"/>
+      <w:pPr>
+        <w:ind w:left="1068" w:hanging="360"/>
+      </w:pPr>
+      <w:rPr>
+        <w:rFonts w:ascii="Symbol" w:hAnsi="Symbol" w:hint="default"/>
+      </w:rPr>
+    </w:lvl>
+    <w:lvl w:ilvl="1" w:tplc="080A0003" w:tentative="1">
+      <w:start w:val="1"/>
+      <w:numFmt w:val="bullet"/>
+      <w:lvlText w:val="o"/>
+      <w:lvlJc w:val="left"/>
+      <w:pPr>
+        <w:ind w:left="1788" w:hanging="360"/>
+      </w:pPr>
+      <w:rPr>
+        <w:rFonts w:ascii="Courier New" w:hAnsi="Courier New" w:cs="Courier New" w:hint="default"/>
+      </w:rPr>
+    </w:lvl>
+    <w:lvl w:ilvl="2" w:tplc="080A0005" w:tentative="1">
+      <w:start w:val="1"/>
+      <w:numFmt w:val="bullet"/>
+      <w:lvlText w:val=""/>
+      <w:lvlJc w:val="left"/>
+      <w:pPr>
+        <w:ind w:left="2508" w:hanging="360"/>
+      </w:pPr>
+      <w:rPr>
+        <w:rFonts w:ascii="Wingdings" w:hAnsi="Wingdings" w:hint="default"/>
+      </w:rPr>
+    </w:lvl>
+    <w:lvl w:ilvl="3" w:tplc="080A0001" w:tentative="1">
+      <w:start w:val="1"/>
+      <w:numFmt w:val="bullet"/>
+      <w:lvlText w:val=""/>
+      <w:lvlJc w:val="left"/>
+      <w:pPr>
+        <w:ind w:left="3228" w:hanging="360"/>
+      </w:pPr>
+      <w:rPr>
+        <w:rFonts w:ascii="Symbol" w:hAnsi="Symbol" w:hint="default"/>
+      </w:rPr>
+    </w:lvl>
+    <w:lvl w:ilvl="4" w:tplc="080A0003" w:tentative="1">
+      <w:start w:val="1"/>
+      <w:numFmt w:val="bullet"/>
+      <w:lvlText w:val="o"/>
+      <w:lvlJc w:val="left"/>
+      <w:pPr>
+        <w:ind w:left="3948" w:hanging="360"/>
+      </w:pPr>
+      <w:rPr>
+        <w:rFonts w:ascii="Courier New" w:hAnsi="Courier New" w:cs="Courier New" w:hint="default"/>
+      </w:rPr>
+    </w:lvl>
+    <w:lvl w:ilvl="5" w:tplc="080A0005" w:tentative="1">
+      <w:start w:val="1"/>
+      <w:numFmt w:val="bullet"/>
+      <w:lvlText w:val=""/>
+      <w:lvlJc w:val="left"/>
+      <w:pPr>
+        <w:ind w:left="4668" w:hanging="360"/>
+      </w:pPr>
+      <w:rPr>
+        <w:rFonts w:ascii="Wingdings" w:hAnsi="Wingdings" w:hint="default"/>
+      </w:rPr>
+    </w:lvl>
+    <w:lvl w:ilvl="6" w:tplc="080A0001" w:tentative="1">
+      <w:start w:val="1"/>
+      <w:numFmt w:val="bullet"/>
+      <w:lvlText w:val=""/>
+      <w:lvlJc w:val="left"/>
+      <w:pPr>
+        <w:ind w:left="5388" w:hanging="360"/>
+      </w:pPr>
+      <w:rPr>
+        <w:rFonts w:ascii="Symbol" w:hAnsi="Symbol" w:hint="default"/>
+      </w:rPr>
+    </w:lvl>
+    <w:lvl w:ilvl="7" w:tplc="080A0003" w:tentative="1">
+      <w:start w:val="1"/>
+      <w:numFmt w:val="bullet"/>
+      <w:lvlText w:val="o"/>
+      <w:lvlJc w:val="left"/>
+      <w:pPr>
+        <w:ind w:left="6108" w:hanging="360"/>
+      </w:pPr>
+      <w:rPr>
+        <w:rFonts w:ascii="Courier New" w:hAnsi="Courier New" w:cs="Courier New" w:hint="default"/>
+      </w:rPr>
+    </w:lvl>
+    <w:lvl w:ilvl="8" w:tplc="080A0005" w:tentative="1">
+      <w:start w:val="1"/>
+      <w:numFmt w:val="bullet"/>
+      <w:lvlText w:val=""/>
+      <w:lvlJc w:val="left"/>
+      <w:pPr>
+        <w:ind w:left="6828" w:hanging="360"/>
+      </w:pPr>
+      <w:rPr>
+        <w:rFonts w:ascii="Wingdings" w:hAnsi="Wingdings" w:hint="default"/>
+      </w:rPr>
+    </w:lvl>
+  </w:abstractNum>
+  <w:abstractNum w:abstractNumId="12" w15:restartNumberingAfterBreak="0">
+    <w:nsid w:val="65287869"/>
+    <w:multiLevelType w:val="hybridMultilevel"/>
+    <w:tmpl w:val="556464A8"/>
+    <w:lvl w:ilvl="0" w:tplc="080A0017">
+      <w:start w:val="1"/>
+      <w:numFmt w:val="lowerLetter"/>
+      <w:lvlText w:val="%1)"/>
+      <w:lvlJc w:val="left"/>
+      <w:pPr>
+        <w:ind w:left="720" w:hanging="360"/>
+      </w:pPr>
+    </w:lvl>
+    <w:lvl w:ilvl="1" w:tplc="080A0019" w:tentative="1">
+      <w:start w:val="1"/>
+      <w:numFmt w:val="lowerLetter"/>
+      <w:lvlText w:val="%2."/>
+      <w:lvlJc w:val="left"/>
+      <w:pPr>
+        <w:ind w:left="1440" w:hanging="360"/>
+      </w:pPr>
+    </w:lvl>
+    <w:lvl w:ilvl="2" w:tplc="080A001B" w:tentative="1">
+      <w:start w:val="1"/>
+      <w:numFmt w:val="lowerRoman"/>
+      <w:lvlText w:val="%3."/>
+      <w:lvlJc w:val="right"/>
+      <w:pPr>
+        <w:ind w:left="2160" w:hanging="180"/>
+      </w:pPr>
+    </w:lvl>
+    <w:lvl w:ilvl="3" w:tplc="080A000F" w:tentative="1">
+      <w:start w:val="1"/>
+      <w:numFmt w:val="decimal"/>
+      <w:lvlText w:val="%4."/>
+      <w:lvlJc w:val="left"/>
+      <w:pPr>
+        <w:ind w:left="2880" w:hanging="360"/>
+      </w:pPr>
+    </w:lvl>
+    <w:lvl w:ilvl="4" w:tplc="080A0019" w:tentative="1">
+      <w:start w:val="1"/>
+      <w:numFmt w:val="lowerLetter"/>
+      <w:lvlText w:val="%5."/>
+      <w:lvlJc w:val="left"/>
+      <w:pPr>
+        <w:ind w:left="3600" w:hanging="360"/>
+      </w:pPr>
+    </w:lvl>
+    <w:lvl w:ilvl="5" w:tplc="080A001B" w:tentative="1">
+      <w:start w:val="1"/>
+      <w:numFmt w:val="lowerRoman"/>
+      <w:lvlText w:val="%6."/>
+      <w:lvlJc w:val="right"/>
+      <w:pPr>
+        <w:ind w:left="4320" w:hanging="180"/>
+      </w:pPr>
+    </w:lvl>
+    <w:lvl w:ilvl="6" w:tplc="080A000F" w:tentative="1">
+      <w:start w:val="1"/>
+      <w:numFmt w:val="decimal"/>
+      <w:lvlText w:val="%7."/>
+      <w:lvlJc w:val="left"/>
+      <w:pPr>
+        <w:ind w:left="5040" w:hanging="360"/>
+      </w:pPr>
+    </w:lvl>
+    <w:lvl w:ilvl="7" w:tplc="080A0019" w:tentative="1">
+      <w:start w:val="1"/>
+      <w:numFmt w:val="lowerLetter"/>
+      <w:lvlText w:val="%8."/>
+      <w:lvlJc w:val="left"/>
+      <w:pPr>
+        <w:ind w:left="5760" w:hanging="360"/>
+      </w:pPr>
+    </w:lvl>
+    <w:lvl w:ilvl="8" w:tplc="080A001B" w:tentative="1">
+      <w:start w:val="1"/>
+      <w:numFmt w:val="lowerRoman"/>
+      <w:lvlText w:val="%9."/>
+      <w:lvlJc w:val="right"/>
+      <w:pPr>
+        <w:ind w:left="6480" w:hanging="180"/>
+      </w:pPr>
+    </w:lvl>
+  </w:abstractNum>
+  <w:abstractNum w:abstractNumId="13" w15:restartNumberingAfterBreak="0">
     <w:nsid w:val="66854197"/>
     <w:multiLevelType w:val="multilevel"/>
     <w:tmpl w:val="EEBE6EAE"/>
@@ -7335,7 +8973,7 @@
       </w:rPr>
     </w:lvl>
   </w:abstractNum>
-  <w:abstractNum w:abstractNumId="10" w15:restartNumberingAfterBreak="0">
+  <w:abstractNum w:abstractNumId="14" w15:restartNumberingAfterBreak="0">
     <w:nsid w:val="66AA5B3D"/>
     <w:multiLevelType w:val="hybridMultilevel"/>
     <w:tmpl w:val="14E6078C"/>
@@ -7424,7 +9062,7 @@
       </w:pPr>
     </w:lvl>
   </w:abstractNum>
-  <w:abstractNum w:abstractNumId="11" w15:restartNumberingAfterBreak="0">
+  <w:abstractNum w:abstractNumId="15" w15:restartNumberingAfterBreak="0">
     <w:nsid w:val="68282402"/>
     <w:multiLevelType w:val="hybridMultilevel"/>
     <w:tmpl w:val="D5500616"/>
@@ -7510,7 +9148,120 @@
       </w:pPr>
     </w:lvl>
   </w:abstractNum>
-  <w:abstractNum w:abstractNumId="12" w15:restartNumberingAfterBreak="0">
+  <w:abstractNum w:abstractNumId="16" w15:restartNumberingAfterBreak="0">
+    <w:nsid w:val="6A3B2A25"/>
+    <w:multiLevelType w:val="hybridMultilevel"/>
+    <w:tmpl w:val="0210904C"/>
+    <w:lvl w:ilvl="0" w:tplc="080A0001">
+      <w:start w:val="1"/>
+      <w:numFmt w:val="bullet"/>
+      <w:lvlText w:val=""/>
+      <w:lvlJc w:val="left"/>
+      <w:pPr>
+        <w:ind w:left="720" w:hanging="360"/>
+      </w:pPr>
+      <w:rPr>
+        <w:rFonts w:ascii="Symbol" w:hAnsi="Symbol" w:hint="default"/>
+      </w:rPr>
+    </w:lvl>
+    <w:lvl w:ilvl="1" w:tplc="080A0003" w:tentative="1">
+      <w:start w:val="1"/>
+      <w:numFmt w:val="bullet"/>
+      <w:lvlText w:val="o"/>
+      <w:lvlJc w:val="left"/>
+      <w:pPr>
+        <w:ind w:left="1440" w:hanging="360"/>
+      </w:pPr>
+      <w:rPr>
+        <w:rFonts w:ascii="Courier New" w:hAnsi="Courier New" w:cs="Courier New" w:hint="default"/>
+      </w:rPr>
+    </w:lvl>
+    <w:lvl w:ilvl="2" w:tplc="080A0005" w:tentative="1">
+      <w:start w:val="1"/>
+      <w:numFmt w:val="bullet"/>
+      <w:lvlText w:val=""/>
+      <w:lvlJc w:val="left"/>
+      <w:pPr>
+        <w:ind w:left="2160" w:hanging="360"/>
+      </w:pPr>
+      <w:rPr>
+        <w:rFonts w:ascii="Wingdings" w:hAnsi="Wingdings" w:hint="default"/>
+      </w:rPr>
+    </w:lvl>
+    <w:lvl w:ilvl="3" w:tplc="080A0001" w:tentative="1">
+      <w:start w:val="1"/>
+      <w:numFmt w:val="bullet"/>
+      <w:lvlText w:val=""/>
+      <w:lvlJc w:val="left"/>
+      <w:pPr>
+        <w:ind w:left="2880" w:hanging="360"/>
+      </w:pPr>
+      <w:rPr>
+        <w:rFonts w:ascii="Symbol" w:hAnsi="Symbol" w:hint="default"/>
+      </w:rPr>
+    </w:lvl>
+    <w:lvl w:ilvl="4" w:tplc="080A0003" w:tentative="1">
+      <w:start w:val="1"/>
+      <w:numFmt w:val="bullet"/>
+      <w:lvlText w:val="o"/>
+      <w:lvlJc w:val="left"/>
+      <w:pPr>
+        <w:ind w:left="3600" w:hanging="360"/>
+      </w:pPr>
+      <w:rPr>
+        <w:rFonts w:ascii="Courier New" w:hAnsi="Courier New" w:cs="Courier New" w:hint="default"/>
+      </w:rPr>
+    </w:lvl>
+    <w:lvl w:ilvl="5" w:tplc="080A0005" w:tentative="1">
+      <w:start w:val="1"/>
+      <w:numFmt w:val="bullet"/>
+      <w:lvlText w:val=""/>
+      <w:lvlJc w:val="left"/>
+      <w:pPr>
+        <w:ind w:left="4320" w:hanging="360"/>
+      </w:pPr>
+      <w:rPr>
+        <w:rFonts w:ascii="Wingdings" w:hAnsi="Wingdings" w:hint="default"/>
+      </w:rPr>
+    </w:lvl>
+    <w:lvl w:ilvl="6" w:tplc="080A0001" w:tentative="1">
+      <w:start w:val="1"/>
+      <w:numFmt w:val="bullet"/>
+      <w:lvlText w:val=""/>
+      <w:lvlJc w:val="left"/>
+      <w:pPr>
+        <w:ind w:left="5040" w:hanging="360"/>
+      </w:pPr>
+      <w:rPr>
+        <w:rFonts w:ascii="Symbol" w:hAnsi="Symbol" w:hint="default"/>
+      </w:rPr>
+    </w:lvl>
+    <w:lvl w:ilvl="7" w:tplc="080A0003" w:tentative="1">
+      <w:start w:val="1"/>
+      <w:numFmt w:val="bullet"/>
+      <w:lvlText w:val="o"/>
+      <w:lvlJc w:val="left"/>
+      <w:pPr>
+        <w:ind w:left="5760" w:hanging="360"/>
+      </w:pPr>
+      <w:rPr>
+        <w:rFonts w:ascii="Courier New" w:hAnsi="Courier New" w:cs="Courier New" w:hint="default"/>
+      </w:rPr>
+    </w:lvl>
+    <w:lvl w:ilvl="8" w:tplc="080A0005" w:tentative="1">
+      <w:start w:val="1"/>
+      <w:numFmt w:val="bullet"/>
+      <w:lvlText w:val=""/>
+      <w:lvlJc w:val="left"/>
+      <w:pPr>
+        <w:ind w:left="6480" w:hanging="360"/>
+      </w:pPr>
+      <w:rPr>
+        <w:rFonts w:ascii="Wingdings" w:hAnsi="Wingdings" w:hint="default"/>
+      </w:rPr>
+    </w:lvl>
+  </w:abstractNum>
+  <w:abstractNum w:abstractNumId="17" w15:restartNumberingAfterBreak="0">
     <w:nsid w:val="6CFE1B3B"/>
     <w:multiLevelType w:val="hybridMultilevel"/>
     <w:tmpl w:val="D5500616"/>
@@ -7596,7 +9347,7 @@
       </w:pPr>
     </w:lvl>
   </w:abstractNum>
-  <w:abstractNum w:abstractNumId="13" w15:restartNumberingAfterBreak="0">
+  <w:abstractNum w:abstractNumId="18" w15:restartNumberingAfterBreak="0">
     <w:nsid w:val="70E8483B"/>
     <w:multiLevelType w:val="hybridMultilevel"/>
     <w:tmpl w:val="D6C61124"/>
@@ -7682,7 +9433,7 @@
       </w:pPr>
     </w:lvl>
   </w:abstractNum>
-  <w:abstractNum w:abstractNumId="14" w15:restartNumberingAfterBreak="0">
+  <w:abstractNum w:abstractNumId="19" w15:restartNumberingAfterBreak="0">
     <w:nsid w:val="73652E46"/>
     <w:multiLevelType w:val="hybridMultilevel"/>
     <w:tmpl w:val="CAF6CF48"/>
@@ -7795,7 +9546,7 @@
       </w:rPr>
     </w:lvl>
   </w:abstractNum>
-  <w:abstractNum w:abstractNumId="15" w15:restartNumberingAfterBreak="0">
+  <w:abstractNum w:abstractNumId="20" w15:restartNumberingAfterBreak="0">
     <w:nsid w:val="76340BE4"/>
     <w:multiLevelType w:val="hybridMultilevel"/>
     <w:tmpl w:val="C2000F3E"/>
@@ -7881,7 +9632,7 @@
       </w:pPr>
     </w:lvl>
   </w:abstractNum>
-  <w:abstractNum w:abstractNumId="16" w15:restartNumberingAfterBreak="0">
+  <w:abstractNum w:abstractNumId="21" w15:restartNumberingAfterBreak="0">
     <w:nsid w:val="79F03601"/>
     <w:multiLevelType w:val="multilevel"/>
     <w:tmpl w:val="1F66D174"/>
@@ -8030,7 +9781,7 @@
       </w:rPr>
     </w:lvl>
   </w:abstractNum>
-  <w:abstractNum w:abstractNumId="17" w15:restartNumberingAfterBreak="0">
+  <w:abstractNum w:abstractNumId="22" w15:restartNumberingAfterBreak="0">
     <w:nsid w:val="7AB53973"/>
     <w:multiLevelType w:val="hybridMultilevel"/>
     <w:tmpl w:val="D5500616"/>
@@ -8117,58 +9868,73 @@
     </w:lvl>
   </w:abstractNum>
   <w:num w:numId="1" w16cid:durableId="734620424">
-    <w:abstractNumId w:val="9"/>
+    <w:abstractNumId w:val="13"/>
   </w:num>
   <w:num w:numId="2" w16cid:durableId="830566083">
-    <w:abstractNumId w:val="4"/>
+    <w:abstractNumId w:val="5"/>
   </w:num>
   <w:num w:numId="3" w16cid:durableId="1947686388">
-    <w:abstractNumId w:val="16"/>
+    <w:abstractNumId w:val="21"/>
   </w:num>
   <w:num w:numId="4" w16cid:durableId="1770470433">
     <w:abstractNumId w:val="0"/>
   </w:num>
   <w:num w:numId="5" w16cid:durableId="2115438459">
-    <w:abstractNumId w:val="5"/>
+    <w:abstractNumId w:val="6"/>
   </w:num>
   <w:num w:numId="6" w16cid:durableId="710690509">
+    <w:abstractNumId w:val="14"/>
+  </w:num>
+  <w:num w:numId="7" w16cid:durableId="951405013">
+    <w:abstractNumId w:val="8"/>
+  </w:num>
+  <w:num w:numId="8" w16cid:durableId="588468649">
+    <w:abstractNumId w:val="7"/>
+  </w:num>
+  <w:num w:numId="9" w16cid:durableId="1536387362">
+    <w:abstractNumId w:val="4"/>
+  </w:num>
+  <w:num w:numId="10" w16cid:durableId="1332177859">
+    <w:abstractNumId w:val="17"/>
+  </w:num>
+  <w:num w:numId="11" w16cid:durableId="754396385">
+    <w:abstractNumId w:val="22"/>
+  </w:num>
+  <w:num w:numId="12" w16cid:durableId="2114785360">
+    <w:abstractNumId w:val="3"/>
+  </w:num>
+  <w:num w:numId="13" w16cid:durableId="164366212">
+    <w:abstractNumId w:val="15"/>
+  </w:num>
+  <w:num w:numId="14" w16cid:durableId="826630436">
+    <w:abstractNumId w:val="20"/>
+  </w:num>
+  <w:num w:numId="15" w16cid:durableId="1198814802">
+    <w:abstractNumId w:val="2"/>
+  </w:num>
+  <w:num w:numId="16" w16cid:durableId="488206382">
     <w:abstractNumId w:val="10"/>
   </w:num>
-  <w:num w:numId="7" w16cid:durableId="951405013">
-    <w:abstractNumId w:val="7"/>
+  <w:num w:numId="17" w16cid:durableId="1317034756">
+    <w:abstractNumId w:val="18"/>
   </w:num>
-  <w:num w:numId="8" w16cid:durableId="588468649">
-    <w:abstractNumId w:val="6"/>
+  <w:num w:numId="18" w16cid:durableId="1923834095">
+    <w:abstractNumId w:val="19"/>
   </w:num>
-  <w:num w:numId="9" w16cid:durableId="1536387362">
-    <w:abstractNumId w:val="3"/>
+  <w:num w:numId="19" w16cid:durableId="68236433">
+    <w:abstractNumId w:val="16"/>
   </w:num>
-  <w:num w:numId="10" w16cid:durableId="1332177859">
+  <w:num w:numId="20" w16cid:durableId="892497586">
     <w:abstractNumId w:val="12"/>
   </w:num>
-  <w:num w:numId="11" w16cid:durableId="754396385">
-    <w:abstractNumId w:val="17"/>
+  <w:num w:numId="21" w16cid:durableId="639380506">
+    <w:abstractNumId w:val="9"/>
   </w:num>
-  <w:num w:numId="12" w16cid:durableId="2114785360">
-    <w:abstractNumId w:val="2"/>
-  </w:num>
-  <w:num w:numId="13" w16cid:durableId="164366212">
+  <w:num w:numId="22" w16cid:durableId="2020961913">
     <w:abstractNumId w:val="11"/>
   </w:num>
-  <w:num w:numId="14" w16cid:durableId="826630436">
-    <w:abstractNumId w:val="15"/>
-  </w:num>
-  <w:num w:numId="15" w16cid:durableId="1198814802">
+  <w:num w:numId="23" w16cid:durableId="1258558511">
     <w:abstractNumId w:val="1"/>
-  </w:num>
-  <w:num w:numId="16" w16cid:durableId="488206382">
-    <w:abstractNumId w:val="8"/>
-  </w:num>
-  <w:num w:numId="17" w16cid:durableId="1317034756">
-    <w:abstractNumId w:val="13"/>
-  </w:num>
-  <w:num w:numId="18" w16cid:durableId="1923834095">
-    <w:abstractNumId w:val="14"/>
   </w:num>
 </w:numbering>
 </file>
@@ -8861,6 +10627,43 @@
 </w:styles>
 </file>
 
+<file path=word/ink/ink1.xml><?xml version="1.0" encoding="utf-8"?>
+<inkml:ink xmlns:inkml="http://www.w3.org/2003/InkML">
+  <inkml:definitions>
+    <inkml:context xml:id="ctx0">
+      <inkml:inkSource xml:id="inkSrc0">
+        <inkml:traceFormat>
+          <inkml:channel name="X" type="integer" min="-2.14748E9" max="2.14748E9" units="cm"/>
+          <inkml:channel name="Y" type="integer" min="-2.14748E9" max="2.14748E9" units="cm"/>
+          <inkml:channel name="F" type="integer" max="32767" units="dev"/>
+        </inkml:traceFormat>
+        <inkml:channelProperties>
+          <inkml:channelProperty channel="X" name="resolution" value="1000" units="1/cm"/>
+          <inkml:channelProperty channel="Y" name="resolution" value="1000" units="1/cm"/>
+          <inkml:channelProperty channel="F" name="resolution" value="0" units="1/dev"/>
+        </inkml:channelProperties>
+      </inkml:inkSource>
+      <inkml:timestamp xml:id="ts0" timeString="2024-06-25T15:04:01.344"/>
+    </inkml:context>
+    <inkml:brush xml:id="br0">
+      <inkml:brushProperty name="width" value="0.035" units="cm"/>
+      <inkml:brushProperty name="height" value="0.035" units="cm"/>
+    </inkml:brush>
+  </inkml:definitions>
+  <inkml:trace contextRef="#ctx0" brushRef="#br0">140 263 24575,'-22'0'0,"7"0"0,-7 0 0,9 0 0,0 0 0,-2 1 0,-1 4 0,5 5 0,3 7 0,4 6 0,3 6 0,1 1 0,0-2 0,4-6 0,6-7 0,6-7 0,8-13 0,1-10 0,-2-8 0,-5-4 0,-6 4 0,-5 4 0,-5 4 0,-1 4 0,-1 3 0,0 3 0,0 4 0,0 6 0,0 12 0,3 13 0,3 12 0,1 8 0,-1 0 0,-3-4 0,-2-8 0,-5-8 0,-5-9 0,-6-7 0,-4-5 0,2-5 0,3-2 0,7-2 0,3 0 0</inkml:trace>
+  <inkml:trace contextRef="#ctx0" brushRef="#br0" timeOffset="1">319 302 24575,'14'0'0,"5"0"0,10 0 0,7-1 0,0-3 0,-2-4 0,-9-3 0,-7-4 0,-7-3 0,-5-6 0,-3-7 0,-4-6 0,-6 0 0,-6 4 0,-7 10 0,-7 9 0,-4 9 0,0 5 0,3 6 0,6 5 0,4 5 0,6 4 0,5 3 0,2 1 0,3 0 0,1-1 0,0-4 0,1-3 0,0-2 0,4 0 0,7-1 0,7-1 0,5-1 0,1-4 0,-3-2 0,-3-3 0,-1-2 0,-1 0 0,-3 0 0,-2 0 0,-5 0 0,-3 0 0,-2 0 0</inkml:trace>
+  <inkml:trace contextRef="#ctx0" brushRef="#br0" timeOffset="2">685 1 24575,'0'15'0,"0"20"0,0 19 0,0 18 0,0 11 0,0-1 0,0-6 0,0-16 0,0-22 0,0-16 0,0-9 0,0-8 0,0-1 0</inkml:trace>
+  <inkml:trace contextRef="#ctx0" brushRef="#br0" timeOffset="3">577 416 24575,'13'0'0,"4"0"0,8 0 0,4 0 0,2 0 0,-3 0 0,-5 0 0,-4 0 0,-10 0 0,-2 0 0,-3 0 0,-1 0 0,0 0 0,-2 0 0,0 0 0</inkml:trace>
+  <inkml:trace contextRef="#ctx0" brushRef="#br0" timeOffset="4">925 242 24575,'0'13'0,"0"6"0,0 8 0,0 10 0,0 2 0,0-1 0,0-6 0,0-10 0,0-8 0,0-6 0,0-4 0,0-3 0</inkml:trace>
+  <inkml:trace contextRef="#ctx0" brushRef="#br0" timeOffset="5">934 141 24575,'0'0'0</inkml:trace>
+  <inkml:trace contextRef="#ctx0" brushRef="#br0" timeOffset="6">1054 289 24575,'0'15'0,"0"8"0,0 8 0,0 4 0,0 2 0,0-7 0,0-6 0,0-7 0,0-5 0,0-4 0,0-6 0,0-9 0,-1-17 0,0-15 0,-2-13 0,0-5 0,0 5 0,2 13 0,1 13 0,0 12 0,2 7 0,2 3 0,2 4 0,1 0 0,2 0 0,0 1 0,1 2 0,0 4 0,-1 3 0,-2 0 0,-2 0 0,-3-3 0,0 0 0,0 0 0,0 4 0,1 2 0,0 4 0,0 0 0,2 1 0,-1 2 0,0 0 0,0 0 0,-1-2 0,-1-4 0,0-2 0,-1-3 0,0-2 0,0-2 0,-1-2 0,0-2 0</inkml:trace>
+  <inkml:trace contextRef="#ctx0" brushRef="#br0" timeOffset="7">1230 238 24575,'0'14'0,"0"17"0,0 17 0,0 15 0,0 4 0,0-9 0,0-8 0,0-15 0,0-10 0,0-8 0,0-7 0,0-3 0,0-3 0,0-2 0,0 1 0,0-1 0,0-20 0,0-14 0,0-26 0,0-11 0,0-2 0,0 7 0,0 12 0,0 14 0,1 12 0,0 9 0,1 4 0,2 5 0,-1 2 0,2 1 0,0 1 0,0 1 0,0-1 0,0 1 0,1-1 0,2 0 0,2-3 0,0-2 0,1 0 0,-3 1 0,-2 2 0,-2 4 0,-1 0 0,-1 3 0,1 3 0,0 3 0,2 3 0,0 1 0,-2-2 0,-1-2 0,-1-4 0,-1-1 0,0-1 0</inkml:trace>
+  <inkml:trace contextRef="#ctx0" brushRef="#br0" timeOffset="8">1270 437 24575,'13'0'0,"2"0"0,4 0 0,-4 0 0,-3 0 0,-6 0 0,-3 0 0,-2 0 0</inkml:trace>
+  <inkml:trace contextRef="#ctx0" brushRef="#br0" timeOffset="9">1522 193 24575,'-6'17'0,"-1"-1"0,2 4 0,0-1 0,3 3 0,0 3 0,-1 0 0,1-3 0,-1-4 0,0-4 0,1-3 0,0 0 0,0-1 0,1-1 0,0 0 0,0 0 0,1-4 0,0 1 0,0-3 0,1 1 0,2 1 0,2 1 0,1 0 0,2-2 0,0-1 0,0-3 0,-1 0 0,1-1 0,0-3 0,0-3 0,0-4 0,0-3 0,-2 0 0,-1 0 0,0-1 0,-2-2 0,0-1 0,-1-1 0,-1 2 0,0 0 0,-1 2 0,0 0 0,0-1 0,0 0 0,0 1 0,0 2 0,0 1 0,-2 2 0,-1 2 0,-4 1 0,4 3 0,-3 0 0,3 3 0,-3 0 0,1 1 0,-2 0 0,3 0 0,-1 0 0,2 0 0,2 0 0</inkml:trace>
+  <inkml:trace contextRef="#ctx0" brushRef="#br0" timeOffset="10">336 259 24575,'0'9'0,"0"3"0,-1 4 0,-2 1 0,-1-1 0,1-4 0,1-1 0,2-1 0,0 0 0,1-1 0,1-1 0,-1 0 0,2-1 0,-1-2 0,1-2 0,1-1 0,-1 1 0,1 0 0,-2 1 0,0 0 0,0-1 0,1 1 0,2-1 0,-1 1 0,0 0 0,0-1 0,1 2 0,2 0 0,2 0 0,2 2 0,1 0 0,-2 0 0,0-2 0,-4-1 0,2-2 0,-2 0 0,4 1 0,0 0 0,0-1 0,-2 1 0,-2-1 0,0-1 0,-2 0 0,0-1 0,-3 0 0,0 0 0</inkml:trace>
+</inkml:ink>
+</file>
+
 <file path=word/theme/theme1.xml><?xml version="1.0" encoding="utf-8"?>
 <a:theme xmlns:a="http://schemas.openxmlformats.org/drawingml/2006/main" name="Tema de Office">
   <a:themeElements>

</xml_diff>